<commit_message>
add emails to report cover page
</commit_message>
<xml_diff>
--- a/deliverable/t_bahng_m_kruse_l_lawless_a_manso_final_report.docx
+++ b/deliverable/t_bahng_m_kruse_l_lawless_a_manso_final_report.docx
@@ -1,6 +1,6 @@
 
 <file path=word/document.xml><?xml version="1.0" encoding="utf-8"?>
-<w:document xmlns:wpc="http://schemas.microsoft.com/office/word/2010/wordprocessingCanvas" xmlns:mc="http://schemas.openxmlformats.org/markup-compatibility/2006" xmlns:o="urn:schemas-microsoft-com:office:office" xmlns:r="http://schemas.openxmlformats.org/officeDocument/2006/relationships" xmlns:m="http://schemas.openxmlformats.org/officeDocument/2006/math" xmlns:v="urn:schemas-microsoft-com:vml" xmlns:wp14="http://schemas.microsoft.com/office/word/2010/wordprocessingDrawing" xmlns:wp="http://schemas.openxmlformats.org/drawingml/2006/wordprocessingDrawing" xmlns:w10="urn:schemas-microsoft-com:office:word" xmlns:w="http://schemas.openxmlformats.org/wordprocessingml/2006/main" xmlns:w14="http://schemas.microsoft.com/office/word/2010/wordml" xmlns:w15="http://schemas.microsoft.com/office/word/2012/wordml" xmlns:wpg="http://schemas.microsoft.com/office/word/2010/wordprocessingGroup" xmlns:wpi="http://schemas.microsoft.com/office/word/2010/wordprocessingInk" xmlns:wne="http://schemas.microsoft.com/office/word/2006/wordml" xmlns:wps="http://schemas.microsoft.com/office/word/2010/wordprocessingShape" mc:Ignorable="w14 w15 wp14">
+<w:document xmlns:wpc="http://schemas.microsoft.com/office/word/2010/wordprocessingCanvas" xmlns:cx="http://schemas.microsoft.com/office/drawing/2014/chartex" xmlns:cx1="http://schemas.microsoft.com/office/drawing/2015/9/8/chartex" xmlns:cx2="http://schemas.microsoft.com/office/drawing/2015/10/21/chartex" xmlns:cx3="http://schemas.microsoft.com/office/drawing/2016/5/9/chartex" xmlns:cx4="http://schemas.microsoft.com/office/drawing/2016/5/10/chartex" xmlns:cx5="http://schemas.microsoft.com/office/drawing/2016/5/11/chartex" xmlns:cx6="http://schemas.microsoft.com/office/drawing/2016/5/12/chartex" xmlns:cx7="http://schemas.microsoft.com/office/drawing/2016/5/13/chartex" xmlns:cx8="http://schemas.microsoft.com/office/drawing/2016/5/14/chartex" xmlns:mc="http://schemas.openxmlformats.org/markup-compatibility/2006" xmlns:aink="http://schemas.microsoft.com/office/drawing/2016/ink" xmlns:am3d="http://schemas.microsoft.com/office/drawing/2017/model3d" xmlns:o="urn:schemas-microsoft-com:office:office" xmlns:r="http://schemas.openxmlformats.org/officeDocument/2006/relationships" xmlns:m="http://schemas.openxmlformats.org/officeDocument/2006/math" xmlns:v="urn:schemas-microsoft-com:vml" xmlns:wp14="http://schemas.microsoft.com/office/word/2010/wordprocessingDrawing" xmlns:wp="http://schemas.openxmlformats.org/drawingml/2006/wordprocessingDrawing" xmlns:w10="urn:schemas-microsoft-com:office:word" xmlns:w="http://schemas.openxmlformats.org/wordprocessingml/2006/main" xmlns:w14="http://schemas.microsoft.com/office/word/2010/wordml" xmlns:w15="http://schemas.microsoft.com/office/word/2012/wordml" xmlns:w16cex="http://schemas.microsoft.com/office/word/2018/wordml/cex" xmlns:w16cid="http://schemas.microsoft.com/office/word/2016/wordml/cid" xmlns:w16="http://schemas.microsoft.com/office/word/2018/wordml" xmlns:w16se="http://schemas.microsoft.com/office/word/2015/wordml/symex" xmlns:wpg="http://schemas.microsoft.com/office/word/2010/wordprocessingGroup" xmlns:wpi="http://schemas.microsoft.com/office/word/2010/wordprocessingInk" xmlns:wne="http://schemas.microsoft.com/office/word/2006/wordml" xmlns:wps="http://schemas.microsoft.com/office/word/2010/wordprocessingShape" mc:Ignorable="w14 w15 w16se w16cid w16 w16cex wp14">
   <w:body>
     <w:p>
       <w:pPr>
@@ -75,8 +75,6 @@
                               </w:rPr>
                               <w:t>IST 736: Tex</w:t>
                             </w:r>
-                            <w:bookmarkStart w:id="0" w:name="_GoBack"/>
-                            <w:bookmarkEnd w:id="0"/>
                             <w:r>
                               <w:rPr>
                                 <w:rFonts w:ascii="Gill Sans MT" w:hAnsi="Gill Sans MT"/>
@@ -170,8 +168,17 @@
                                 <w:rFonts w:ascii="Gill Sans MT" w:hAnsi="Gill Sans MT"/>
                                 <w:color w:val="FFFFFF" w:themeColor="background1"/>
                               </w:rPr>
-                              <w:t>Thomas Bahng</w:t>
+                              <w:t xml:space="preserve">Thomas </w:t>
                             </w:r>
+                            <w:proofErr w:type="spellStart"/>
+                            <w:r>
+                              <w:rPr>
+                                <w:rFonts w:ascii="Gill Sans MT" w:hAnsi="Gill Sans MT"/>
+                                <w:color w:val="FFFFFF" w:themeColor="background1"/>
+                              </w:rPr>
+                              <w:t>Bahng</w:t>
+                            </w:r>
+                            <w:proofErr w:type="spellEnd"/>
                             <w:r>
                               <w:rPr>
                                 <w:rFonts w:ascii="Gill Sans MT" w:hAnsi="Gill Sans MT"/>
@@ -198,8 +205,17 @@
                                 <w:rFonts w:ascii="Gill Sans MT" w:hAnsi="Gill Sans MT"/>
                                 <w:color w:val="FFFFFF" w:themeColor="background1"/>
                               </w:rPr>
-                              <w:t>Lauren Lawless | Alex Manso</w:t>
+                              <w:t xml:space="preserve">Lauren Lawless | Alex </w:t>
                             </w:r>
+                            <w:proofErr w:type="spellStart"/>
+                            <w:r>
+                              <w:rPr>
+                                <w:rFonts w:ascii="Gill Sans MT" w:hAnsi="Gill Sans MT"/>
+                                <w:color w:val="FFFFFF" w:themeColor="background1"/>
+                              </w:rPr>
+                              <w:t>Manso</w:t>
+                            </w:r>
+                            <w:proofErr w:type="spellEnd"/>
                           </w:p>
                           <w:p>
                             <w:pPr>
@@ -215,7 +231,23 @@
                                 <w:rFonts w:ascii="Gill Sans MT" w:hAnsi="Gill Sans MT"/>
                                 <w:color w:val="FFFFFF" w:themeColor="background1"/>
                               </w:rPr>
-                              <w:t>04 June, 2020</w:t>
+                              <w:t xml:space="preserve">04 </w:t>
+                            </w:r>
+                            <w:proofErr w:type="gramStart"/>
+                            <w:r>
+                              <w:rPr>
+                                <w:rFonts w:ascii="Gill Sans MT" w:hAnsi="Gill Sans MT"/>
+                                <w:color w:val="FFFFFF" w:themeColor="background1"/>
+                              </w:rPr>
+                              <w:t>June,</w:t>
+                            </w:r>
+                            <w:proofErr w:type="gramEnd"/>
+                            <w:r>
+                              <w:rPr>
+                                <w:rFonts w:ascii="Gill Sans MT" w:hAnsi="Gill Sans MT"/>
+                                <w:color w:val="FFFFFF" w:themeColor="background1"/>
+                              </w:rPr>
+                              <w:t xml:space="preserve"> 2020</w:t>
                             </w:r>
                           </w:p>
                           <w:p>
@@ -331,8 +363,17 @@
                                 <w:rFonts w:ascii="Gill Sans MT" w:hAnsi="Gill Sans MT"/>
                                 <w:color w:val="FFFFFF" w:themeColor="background1"/>
                               </w:rPr>
-                              <w:t>Thomas Bahng</w:t>
+                              <w:t xml:space="preserve">Thomas </w:t>
                             </w:r>
+                            <w:proofErr w:type="spellStart"/>
+                            <w:r>
+                              <w:rPr>
+                                <w:rFonts w:ascii="Gill Sans MT" w:hAnsi="Gill Sans MT"/>
+                                <w:color w:val="FFFFFF" w:themeColor="background1"/>
+                              </w:rPr>
+                              <w:t>Bahng</w:t>
+                            </w:r>
+                            <w:proofErr w:type="spellEnd"/>
                             <w:r>
                               <w:rPr>
                                 <w:rFonts w:ascii="Gill Sans MT" w:hAnsi="Gill Sans MT"/>
@@ -347,8 +388,17 @@
                                 <w:color w:val="FFFFFF" w:themeColor="background1"/>
                               </w:rPr>
                               <w:br/>
-                              <w:t>Lauren Lawless | Alex Manso</w:t>
+                              <w:t xml:space="preserve">Lauren Lawless | Alex </w:t>
                             </w:r>
+                            <w:proofErr w:type="spellStart"/>
+                            <w:r>
+                              <w:rPr>
+                                <w:rFonts w:ascii="Gill Sans MT" w:hAnsi="Gill Sans MT"/>
+                                <w:color w:val="FFFFFF" w:themeColor="background1"/>
+                              </w:rPr>
+                              <w:t>Manso</w:t>
+                            </w:r>
+                            <w:proofErr w:type="spellEnd"/>
                           </w:p>
                           <w:p>
                             <w:pPr>
@@ -364,7 +414,23 @@
                                 <w:rFonts w:ascii="Gill Sans MT" w:hAnsi="Gill Sans MT"/>
                                 <w:color w:val="FFFFFF" w:themeColor="background1"/>
                               </w:rPr>
-                              <w:t>04 June, 2020</w:t>
+                              <w:t xml:space="preserve">04 </w:t>
+                            </w:r>
+                            <w:proofErr w:type="gramStart"/>
+                            <w:r>
+                              <w:rPr>
+                                <w:rFonts w:ascii="Gill Sans MT" w:hAnsi="Gill Sans MT"/>
+                                <w:color w:val="FFFFFF" w:themeColor="background1"/>
+                              </w:rPr>
+                              <w:t>June,</w:t>
+                            </w:r>
+                            <w:proofErr w:type="gramEnd"/>
+                            <w:r>
+                              <w:rPr>
+                                <w:rFonts w:ascii="Gill Sans MT" w:hAnsi="Gill Sans MT"/>
+                                <w:color w:val="FFFFFF" w:themeColor="background1"/>
+                              </w:rPr>
+                              <w:t xml:space="preserve"> 2020</w:t>
                             </w:r>
                           </w:p>
                           <w:p>
@@ -793,7 +859,32 @@
                                 <w:rFonts w:ascii="Gill Sans MT" w:hAnsi="Gill Sans MT"/>
                                 <w:color w:val="FFFFFF" w:themeColor="background1"/>
                               </w:rPr>
-                              <w:t>Thomas Bahng</w:t>
+                              <w:t xml:space="preserve">Thomas </w:t>
+                            </w:r>
+                            <w:proofErr w:type="spellStart"/>
+                            <w:r>
+                              <w:rPr>
+                                <w:rFonts w:ascii="Gill Sans MT" w:hAnsi="Gill Sans MT"/>
+                                <w:color w:val="FFFFFF" w:themeColor="background1"/>
+                              </w:rPr>
+                              <w:t>Bahng</w:t>
+                            </w:r>
+                            <w:proofErr w:type="spellEnd"/>
+                            <w:r>
+                              <w:rPr>
+                                <w:rFonts w:ascii="Gill Sans MT" w:hAnsi="Gill Sans MT"/>
+                                <w:color w:val="FFFFFF" w:themeColor="background1"/>
+                              </w:rPr>
+                              <w:t xml:space="preserve"> </w:t>
+                            </w:r>
+                            <w:r>
+                              <w:rPr>
+                                <w:rFonts w:ascii="Gill Sans MT" w:hAnsi="Gill Sans MT"/>
+                                <w:color w:val="FFFFFF" w:themeColor="background1"/>
+                                <w:sz w:val="16"/>
+                                <w:szCs w:val="16"/>
+                              </w:rPr>
+                              <w:t>(tbahng@syr.edu)</w:t>
                             </w:r>
                             <w:r>
                               <w:rPr>
@@ -814,6 +905,22 @@
                                 <w:rFonts w:ascii="Gill Sans MT" w:hAnsi="Gill Sans MT"/>
                                 <w:color w:val="FFFFFF" w:themeColor="background1"/>
                               </w:rPr>
+                              <w:t xml:space="preserve"> </w:t>
+                            </w:r>
+                            <w:r>
+                              <w:rPr>
+                                <w:rFonts w:ascii="Gill Sans MT" w:hAnsi="Gill Sans MT"/>
+                                <w:color w:val="FFFFFF" w:themeColor="background1"/>
+                                <w:sz w:val="16"/>
+                                <w:szCs w:val="16"/>
+                              </w:rPr>
+                              <w:t>(mkruse@syr.edu)</w:t>
+                            </w:r>
+                            <w:r>
+                              <w:rPr>
+                                <w:rFonts w:ascii="Gill Sans MT" w:hAnsi="Gill Sans MT"/>
+                                <w:color w:val="FFFFFF" w:themeColor="background1"/>
+                              </w:rPr>
                               <w:br/>
                             </w:r>
                             <w:r>
@@ -828,6 +935,22 @@
                                 <w:rFonts w:ascii="Gill Sans MT" w:hAnsi="Gill Sans MT"/>
                                 <w:color w:val="FFFFFF" w:themeColor="background1"/>
                               </w:rPr>
+                              <w:t xml:space="preserve"> </w:t>
+                            </w:r>
+                            <w:r>
+                              <w:rPr>
+                                <w:rFonts w:ascii="Gill Sans MT" w:hAnsi="Gill Sans MT"/>
+                                <w:color w:val="FFFFFF" w:themeColor="background1"/>
+                                <w:sz w:val="16"/>
+                                <w:szCs w:val="16"/>
+                              </w:rPr>
+                              <w:t>(lplawles@syr.edu)</w:t>
+                            </w:r>
+                            <w:r>
+                              <w:rPr>
+                                <w:rFonts w:ascii="Gill Sans MT" w:hAnsi="Gill Sans MT"/>
+                                <w:color w:val="FFFFFF" w:themeColor="background1"/>
+                              </w:rPr>
                               <w:br/>
                             </w:r>
                             <w:r>
@@ -835,7 +958,32 @@
                                 <w:rFonts w:ascii="Gill Sans MT" w:hAnsi="Gill Sans MT"/>
                                 <w:color w:val="FFFFFF" w:themeColor="background1"/>
                               </w:rPr>
-                              <w:t>Alex Manso</w:t>
+                              <w:t xml:space="preserve">Alex </w:t>
+                            </w:r>
+                            <w:proofErr w:type="spellStart"/>
+                            <w:r>
+                              <w:rPr>
+                                <w:rFonts w:ascii="Gill Sans MT" w:hAnsi="Gill Sans MT"/>
+                                <w:color w:val="FFFFFF" w:themeColor="background1"/>
+                              </w:rPr>
+                              <w:t>Manso</w:t>
+                            </w:r>
+                            <w:proofErr w:type="spellEnd"/>
+                            <w:r>
+                              <w:rPr>
+                                <w:rFonts w:ascii="Gill Sans MT" w:hAnsi="Gill Sans MT"/>
+                                <w:color w:val="FFFFFF" w:themeColor="background1"/>
+                              </w:rPr>
+                              <w:t xml:space="preserve"> </w:t>
+                            </w:r>
+                            <w:r>
+                              <w:rPr>
+                                <w:rFonts w:ascii="Gill Sans MT" w:hAnsi="Gill Sans MT"/>
+                                <w:color w:val="FFFFFF" w:themeColor="background1"/>
+                                <w:sz w:val="16"/>
+                                <w:szCs w:val="16"/>
+                              </w:rPr>
+                              <w:t>(amanso@syr.edu)</w:t>
                             </w:r>
                           </w:p>
                           <w:p>
@@ -933,8 +1081,17 @@
                                 <w:rFonts w:ascii="Gill Sans MT" w:hAnsi="Gill Sans MT"/>
                                 <w:color w:val="FFFFFF" w:themeColor="background1"/>
                               </w:rPr>
-                              <w:t>Thomas Bahng</w:t>
+                              <w:t xml:space="preserve">Thomas </w:t>
                             </w:r>
+                            <w:proofErr w:type="spellStart"/>
+                            <w:r>
+                              <w:rPr>
+                                <w:rFonts w:ascii="Gill Sans MT" w:hAnsi="Gill Sans MT"/>
+                                <w:color w:val="FFFFFF" w:themeColor="background1"/>
+                              </w:rPr>
+                              <w:t>Bahng</w:t>
+                            </w:r>
+                            <w:proofErr w:type="spellEnd"/>
                             <w:r>
                               <w:rPr>
                                 <w:rFonts w:ascii="Gill Sans MT" w:hAnsi="Gill Sans MT"/>
@@ -961,8 +1118,17 @@
                                 <w:rFonts w:ascii="Gill Sans MT" w:hAnsi="Gill Sans MT"/>
                                 <w:color w:val="FFFFFF" w:themeColor="background1"/>
                               </w:rPr>
-                              <w:t>Lauren Lawless | Alex Manso</w:t>
+                              <w:t xml:space="preserve">Lauren Lawless | Alex </w:t>
                             </w:r>
+                            <w:proofErr w:type="spellStart"/>
+                            <w:r>
+                              <w:rPr>
+                                <w:rFonts w:ascii="Gill Sans MT" w:hAnsi="Gill Sans MT"/>
+                                <w:color w:val="FFFFFF" w:themeColor="background1"/>
+                              </w:rPr>
+                              <w:t>Manso</w:t>
+                            </w:r>
+                            <w:proofErr w:type="spellEnd"/>
                           </w:p>
                           <w:p>
                             <w:pPr>
@@ -977,7 +1143,23 @@
                                 <w:rFonts w:ascii="Gill Sans MT" w:hAnsi="Gill Sans MT"/>
                                 <w:color w:val="FFFFFF" w:themeColor="background1"/>
                               </w:rPr>
-                              <w:t>04 June, 2020</w:t>
+                              <w:t xml:space="preserve">04 </w:t>
+                            </w:r>
+                            <w:proofErr w:type="gramStart"/>
+                            <w:r>
+                              <w:rPr>
+                                <w:rFonts w:ascii="Gill Sans MT" w:hAnsi="Gill Sans MT"/>
+                                <w:color w:val="FFFFFF" w:themeColor="background1"/>
+                              </w:rPr>
+                              <w:t>June,</w:t>
+                            </w:r>
+                            <w:proofErr w:type="gramEnd"/>
+                            <w:r>
+                              <w:rPr>
+                                <w:rFonts w:ascii="Gill Sans MT" w:hAnsi="Gill Sans MT"/>
+                                <w:color w:val="FFFFFF" w:themeColor="background1"/>
+                              </w:rPr>
+                              <w:t xml:space="preserve"> 2020</w:t>
                             </w:r>
                           </w:p>
                           <w:p>
@@ -1093,8 +1275,17 @@
                                 <w:rFonts w:ascii="Gill Sans MT" w:hAnsi="Gill Sans MT"/>
                                 <w:color w:val="FFFFFF" w:themeColor="background1"/>
                               </w:rPr>
-                              <w:t>Thomas Bahng</w:t>
+                              <w:t xml:space="preserve">Thomas </w:t>
                             </w:r>
+                            <w:proofErr w:type="spellStart"/>
+                            <w:r>
+                              <w:rPr>
+                                <w:rFonts w:ascii="Gill Sans MT" w:hAnsi="Gill Sans MT"/>
+                                <w:color w:val="FFFFFF" w:themeColor="background1"/>
+                              </w:rPr>
+                              <w:t>Bahng</w:t>
+                            </w:r>
+                            <w:proofErr w:type="spellEnd"/>
                             <w:r>
                               <w:rPr>
                                 <w:rFonts w:ascii="Gill Sans MT" w:hAnsi="Gill Sans MT"/>
@@ -1109,8 +1300,17 @@
                                 <w:color w:val="FFFFFF" w:themeColor="background1"/>
                               </w:rPr>
                               <w:br/>
-                              <w:t>Lauren Lawless | Alex Manso</w:t>
+                              <w:t xml:space="preserve">Lauren Lawless | Alex </w:t>
                             </w:r>
+                            <w:proofErr w:type="spellStart"/>
+                            <w:r>
+                              <w:rPr>
+                                <w:rFonts w:ascii="Gill Sans MT" w:hAnsi="Gill Sans MT"/>
+                                <w:color w:val="FFFFFF" w:themeColor="background1"/>
+                              </w:rPr>
+                              <w:t>Manso</w:t>
+                            </w:r>
+                            <w:proofErr w:type="spellEnd"/>
                           </w:p>
                           <w:p>
                             <w:pPr>
@@ -1125,7 +1325,23 @@
                                 <w:rFonts w:ascii="Gill Sans MT" w:hAnsi="Gill Sans MT"/>
                                 <w:color w:val="FFFFFF" w:themeColor="background1"/>
                               </w:rPr>
-                              <w:t>04 June, 2020</w:t>
+                              <w:t xml:space="preserve">04 </w:t>
+                            </w:r>
+                            <w:proofErr w:type="gramStart"/>
+                            <w:r>
+                              <w:rPr>
+                                <w:rFonts w:ascii="Gill Sans MT" w:hAnsi="Gill Sans MT"/>
+                                <w:color w:val="FFFFFF" w:themeColor="background1"/>
+                              </w:rPr>
+                              <w:t>June,</w:t>
+                            </w:r>
+                            <w:proofErr w:type="gramEnd"/>
+                            <w:r>
+                              <w:rPr>
+                                <w:rFonts w:ascii="Gill Sans MT" w:hAnsi="Gill Sans MT"/>
+                                <w:color w:val="FFFFFF" w:themeColor="background1"/>
+                              </w:rPr>
+                              <w:t xml:space="preserve"> 2020</w:t>
                             </w:r>
                           </w:p>
                           <w:p>
@@ -1157,7 +1373,11 @@
           </mc:Choice>
           <mc:Fallback>
             <w:pict>
-              <v:shape id="Text Box 64" o:spid="_x0000_s1027" type="#_x0000_t202" style="position:absolute;margin-left:0;margin-top:561.95pt;width:234pt;height:76.7pt;z-index:251660288;visibility:visible;mso-wrap-style:square;mso-width-percent:0;mso-height-percent:0;mso-wrap-distance-left:9pt;mso-wrap-distance-top:0;mso-wrap-distance-right:9pt;mso-wrap-distance-bottom:0;mso-position-horizontal:left;mso-position-horizontal-relative:margin;mso-position-vertical:absolute;mso-position-vertical-relative:text;mso-width-percent:0;mso-height-percent:0;mso-width-relative:margin;mso-height-relative:margin;v-text-anchor:middle" o:gfxdata="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" filled="f" stroked="f" strokeweight=".5pt">
+              <v:shapetype id="_x0000_t202" coordsize="21600,21600" o:spt="202" path="m,l,21600r21600,l21600,xe">
+                <v:stroke joinstyle="miter"/>
+                <v:path gradientshapeok="t" o:connecttype="rect"/>
+              </v:shapetype>
+              <v:shape id="Text Box 64" o:spid="_x0000_s1027" type="#_x0000_t202" style="position:absolute;margin-left:0;margin-top:561.95pt;width:234pt;height:76.7pt;z-index:251660288;visibility:visible;mso-wrap-style:square;mso-width-percent:0;mso-height-percent:0;mso-wrap-distance-left:9pt;mso-wrap-distance-top:0;mso-wrap-distance-right:9pt;mso-wrap-distance-bottom:0;mso-position-horizontal:left;mso-position-horizontal-relative:margin;mso-position-vertical:absolute;mso-position-vertical-relative:text;mso-width-percent:0;mso-height-percent:0;mso-width-relative:margin;mso-height-relative:margin;v-text-anchor:middle" o:gfxdata="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" filled="f" stroked="f" strokeweight=".5pt">
                 <v:textbox>
                   <w:txbxContent>
                     <w:p>
@@ -1174,7 +1394,32 @@
                           <w:rFonts w:ascii="Gill Sans MT" w:hAnsi="Gill Sans MT"/>
                           <w:color w:val="FFFFFF" w:themeColor="background1"/>
                         </w:rPr>
-                        <w:t>Thomas Bahng</w:t>
+                        <w:t xml:space="preserve">Thomas </w:t>
+                      </w:r>
+                      <w:proofErr w:type="spellStart"/>
+                      <w:r>
+                        <w:rPr>
+                          <w:rFonts w:ascii="Gill Sans MT" w:hAnsi="Gill Sans MT"/>
+                          <w:color w:val="FFFFFF" w:themeColor="background1"/>
+                        </w:rPr>
+                        <w:t>Bahng</w:t>
+                      </w:r>
+                      <w:proofErr w:type="spellEnd"/>
+                      <w:r>
+                        <w:rPr>
+                          <w:rFonts w:ascii="Gill Sans MT" w:hAnsi="Gill Sans MT"/>
+                          <w:color w:val="FFFFFF" w:themeColor="background1"/>
+                        </w:rPr>
+                        <w:t xml:space="preserve"> </w:t>
+                      </w:r>
+                      <w:r>
+                        <w:rPr>
+                          <w:rFonts w:ascii="Gill Sans MT" w:hAnsi="Gill Sans MT"/>
+                          <w:color w:val="FFFFFF" w:themeColor="background1"/>
+                          <w:sz w:val="16"/>
+                          <w:szCs w:val="16"/>
+                        </w:rPr>
+                        <w:t>(tbahng@syr.edu)</w:t>
                       </w:r>
                       <w:r>
                         <w:rPr>
@@ -1195,6 +1440,22 @@
                           <w:rFonts w:ascii="Gill Sans MT" w:hAnsi="Gill Sans MT"/>
                           <w:color w:val="FFFFFF" w:themeColor="background1"/>
                         </w:rPr>
+                        <w:t xml:space="preserve"> </w:t>
+                      </w:r>
+                      <w:r>
+                        <w:rPr>
+                          <w:rFonts w:ascii="Gill Sans MT" w:hAnsi="Gill Sans MT"/>
+                          <w:color w:val="FFFFFF" w:themeColor="background1"/>
+                          <w:sz w:val="16"/>
+                          <w:szCs w:val="16"/>
+                        </w:rPr>
+                        <w:t>(mkruse@syr.edu)</w:t>
+                      </w:r>
+                      <w:r>
+                        <w:rPr>
+                          <w:rFonts w:ascii="Gill Sans MT" w:hAnsi="Gill Sans MT"/>
+                          <w:color w:val="FFFFFF" w:themeColor="background1"/>
+                        </w:rPr>
                         <w:br/>
                       </w:r>
                       <w:r>
@@ -1209,6 +1470,22 @@
                           <w:rFonts w:ascii="Gill Sans MT" w:hAnsi="Gill Sans MT"/>
                           <w:color w:val="FFFFFF" w:themeColor="background1"/>
                         </w:rPr>
+                        <w:t xml:space="preserve"> </w:t>
+                      </w:r>
+                      <w:r>
+                        <w:rPr>
+                          <w:rFonts w:ascii="Gill Sans MT" w:hAnsi="Gill Sans MT"/>
+                          <w:color w:val="FFFFFF" w:themeColor="background1"/>
+                          <w:sz w:val="16"/>
+                          <w:szCs w:val="16"/>
+                        </w:rPr>
+                        <w:t>(lplawles@syr.edu)</w:t>
+                      </w:r>
+                      <w:r>
+                        <w:rPr>
+                          <w:rFonts w:ascii="Gill Sans MT" w:hAnsi="Gill Sans MT"/>
+                          <w:color w:val="FFFFFF" w:themeColor="background1"/>
+                        </w:rPr>
                         <w:br/>
                       </w:r>
                       <w:r>
@@ -1216,7 +1493,32 @@
                           <w:rFonts w:ascii="Gill Sans MT" w:hAnsi="Gill Sans MT"/>
                           <w:color w:val="FFFFFF" w:themeColor="background1"/>
                         </w:rPr>
-                        <w:t>Alex Manso</w:t>
+                        <w:t xml:space="preserve">Alex </w:t>
+                      </w:r>
+                      <w:proofErr w:type="spellStart"/>
+                      <w:r>
+                        <w:rPr>
+                          <w:rFonts w:ascii="Gill Sans MT" w:hAnsi="Gill Sans MT"/>
+                          <w:color w:val="FFFFFF" w:themeColor="background1"/>
+                        </w:rPr>
+                        <w:t>Manso</w:t>
+                      </w:r>
+                      <w:proofErr w:type="spellEnd"/>
+                      <w:r>
+                        <w:rPr>
+                          <w:rFonts w:ascii="Gill Sans MT" w:hAnsi="Gill Sans MT"/>
+                          <w:color w:val="FFFFFF" w:themeColor="background1"/>
+                        </w:rPr>
+                        <w:t xml:space="preserve"> </w:t>
+                      </w:r>
+                      <w:r>
+                        <w:rPr>
+                          <w:rFonts w:ascii="Gill Sans MT" w:hAnsi="Gill Sans MT"/>
+                          <w:color w:val="FFFFFF" w:themeColor="background1"/>
+                          <w:sz w:val="16"/>
+                          <w:szCs w:val="16"/>
+                        </w:rPr>
+                        <w:t>(amanso@syr.edu)</w:t>
                       </w:r>
                     </w:p>
                     <w:p>
@@ -1314,8 +1616,17 @@
                           <w:rFonts w:ascii="Gill Sans MT" w:hAnsi="Gill Sans MT"/>
                           <w:color w:val="FFFFFF" w:themeColor="background1"/>
                         </w:rPr>
-                        <w:t>Thomas Bahng</w:t>
+                        <w:t xml:space="preserve">Thomas </w:t>
                       </w:r>
+                      <w:proofErr w:type="spellStart"/>
+                      <w:r>
+                        <w:rPr>
+                          <w:rFonts w:ascii="Gill Sans MT" w:hAnsi="Gill Sans MT"/>
+                          <w:color w:val="FFFFFF" w:themeColor="background1"/>
+                        </w:rPr>
+                        <w:t>Bahng</w:t>
+                      </w:r>
+                      <w:proofErr w:type="spellEnd"/>
                       <w:r>
                         <w:rPr>
                           <w:rFonts w:ascii="Gill Sans MT" w:hAnsi="Gill Sans MT"/>
@@ -1342,8 +1653,17 @@
                           <w:rFonts w:ascii="Gill Sans MT" w:hAnsi="Gill Sans MT"/>
                           <w:color w:val="FFFFFF" w:themeColor="background1"/>
                         </w:rPr>
-                        <w:t>Lauren Lawless | Alex Manso</w:t>
+                        <w:t xml:space="preserve">Lauren Lawless | Alex </w:t>
                       </w:r>
+                      <w:proofErr w:type="spellStart"/>
+                      <w:r>
+                        <w:rPr>
+                          <w:rFonts w:ascii="Gill Sans MT" w:hAnsi="Gill Sans MT"/>
+                          <w:color w:val="FFFFFF" w:themeColor="background1"/>
+                        </w:rPr>
+                        <w:t>Manso</w:t>
+                      </w:r>
+                      <w:proofErr w:type="spellEnd"/>
                     </w:p>
                     <w:p>
                       <w:pPr>
@@ -1358,7 +1678,23 @@
                           <w:rFonts w:ascii="Gill Sans MT" w:hAnsi="Gill Sans MT"/>
                           <w:color w:val="FFFFFF" w:themeColor="background1"/>
                         </w:rPr>
-                        <w:t>04 June, 2020</w:t>
+                        <w:t xml:space="preserve">04 </w:t>
+                      </w:r>
+                      <w:proofErr w:type="gramStart"/>
+                      <w:r>
+                        <w:rPr>
+                          <w:rFonts w:ascii="Gill Sans MT" w:hAnsi="Gill Sans MT"/>
+                          <w:color w:val="FFFFFF" w:themeColor="background1"/>
+                        </w:rPr>
+                        <w:t>June,</w:t>
+                      </w:r>
+                      <w:proofErr w:type="gramEnd"/>
+                      <w:r>
+                        <w:rPr>
+                          <w:rFonts w:ascii="Gill Sans MT" w:hAnsi="Gill Sans MT"/>
+                          <w:color w:val="FFFFFF" w:themeColor="background1"/>
+                        </w:rPr>
+                        <w:t xml:space="preserve"> 2020</w:t>
                       </w:r>
                     </w:p>
                     <w:p>
@@ -1474,8 +1810,17 @@
                           <w:rFonts w:ascii="Gill Sans MT" w:hAnsi="Gill Sans MT"/>
                           <w:color w:val="FFFFFF" w:themeColor="background1"/>
                         </w:rPr>
-                        <w:t>Thomas Bahng</w:t>
+                        <w:t xml:space="preserve">Thomas </w:t>
                       </w:r>
+                      <w:proofErr w:type="spellStart"/>
+                      <w:r>
+                        <w:rPr>
+                          <w:rFonts w:ascii="Gill Sans MT" w:hAnsi="Gill Sans MT"/>
+                          <w:color w:val="FFFFFF" w:themeColor="background1"/>
+                        </w:rPr>
+                        <w:t>Bahng</w:t>
+                      </w:r>
+                      <w:proofErr w:type="spellEnd"/>
                       <w:r>
                         <w:rPr>
                           <w:rFonts w:ascii="Gill Sans MT" w:hAnsi="Gill Sans MT"/>
@@ -1490,8 +1835,17 @@
                           <w:color w:val="FFFFFF" w:themeColor="background1"/>
                         </w:rPr>
                         <w:br/>
-                        <w:t>Lauren Lawless | Alex Manso</w:t>
+                        <w:t xml:space="preserve">Lauren Lawless | Alex </w:t>
                       </w:r>
+                      <w:proofErr w:type="spellStart"/>
+                      <w:r>
+                        <w:rPr>
+                          <w:rFonts w:ascii="Gill Sans MT" w:hAnsi="Gill Sans MT"/>
+                          <w:color w:val="FFFFFF" w:themeColor="background1"/>
+                        </w:rPr>
+                        <w:t>Manso</w:t>
+                      </w:r>
+                      <w:proofErr w:type="spellEnd"/>
                     </w:p>
                     <w:p>
                       <w:pPr>
@@ -1506,7 +1860,23 @@
                           <w:rFonts w:ascii="Gill Sans MT" w:hAnsi="Gill Sans MT"/>
                           <w:color w:val="FFFFFF" w:themeColor="background1"/>
                         </w:rPr>
-                        <w:t>04 June, 2020</w:t>
+                        <w:t xml:space="preserve">04 </w:t>
+                      </w:r>
+                      <w:proofErr w:type="gramStart"/>
+                      <w:r>
+                        <w:rPr>
+                          <w:rFonts w:ascii="Gill Sans MT" w:hAnsi="Gill Sans MT"/>
+                          <w:color w:val="FFFFFF" w:themeColor="background1"/>
+                        </w:rPr>
+                        <w:t>June,</w:t>
+                      </w:r>
+                      <w:proofErr w:type="gramEnd"/>
+                      <w:r>
+                        <w:rPr>
+                          <w:rFonts w:ascii="Gill Sans MT" w:hAnsi="Gill Sans MT"/>
+                          <w:color w:val="FFFFFF" w:themeColor="background1"/>
+                        </w:rPr>
+                        <w:t xml:space="preserve"> 2020</w:t>
                       </w:r>
                     </w:p>
                     <w:p>
@@ -1589,7 +1959,7 @@
               </wp:anchor>
             </w:drawing>
           </mc:Choice>
-          <mc:Fallback xmlns:cx="http://schemas.microsoft.com/office/drawing/2014/chartex" xmlns:cx1="http://schemas.microsoft.com/office/drawing/2015/9/8/chartex" xmlns:cx2="http://schemas.microsoft.com/office/drawing/2015/10/21/chartex" xmlns:cx3="http://schemas.microsoft.com/office/drawing/2016/5/9/chartex" xmlns:cx4="http://schemas.microsoft.com/office/drawing/2016/5/10/chartex" xmlns:cx5="http://schemas.microsoft.com/office/drawing/2016/5/11/chartex" xmlns:cx6="http://schemas.microsoft.com/office/drawing/2016/5/12/chartex" xmlns:cx7="http://schemas.microsoft.com/office/drawing/2016/5/13/chartex" xmlns:cx8="http://schemas.microsoft.com/office/drawing/2016/5/14/chartex" xmlns:aink="http://schemas.microsoft.com/office/drawing/2016/ink" xmlns:am3d="http://schemas.microsoft.com/office/drawing/2017/model3d" xmlns:w16cex="http://schemas.microsoft.com/office/word/2018/wordml/cex" xmlns:w16cid="http://schemas.microsoft.com/office/word/2016/wordml/cid" xmlns:w16="http://schemas.microsoft.com/office/word/2018/wordml" xmlns:w16se="http://schemas.microsoft.com/office/word/2015/wordml/symex">
+          <mc:Fallback>
             <w:pict>
               <v:line w14:anchorId="7939FDEF" id="Straight Connector 67" o:spid="_x0000_s1026" style="position:absolute;z-index:251665408;visibility:visible;mso-wrap-style:square;mso-width-percent:0;mso-height-percent:0;mso-wrap-distance-left:9pt;mso-wrap-distance-top:0;mso-wrap-distance-right:9pt;mso-wrap-distance-bottom:0;mso-position-horizontal:absolute;mso-position-horizontal-relative:text;mso-position-vertical:absolute;mso-position-vertical-relative:text;mso-width-percent:0;mso-height-percent:0;mso-width-relative:margin;mso-height-relative:margin" from="30.7pt,57.5pt" to="30.8pt,222.55pt" o:gfxdata="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" strokecolor="white [3212]" strokeweight="2.25pt"/>
             </w:pict>
@@ -1741,7 +2111,7 @@
               </wp:anchor>
             </w:drawing>
           </mc:Choice>
-          <mc:Fallback xmlns:cx="http://schemas.microsoft.com/office/drawing/2014/chartex" xmlns:cx1="http://schemas.microsoft.com/office/drawing/2015/9/8/chartex" xmlns:cx2="http://schemas.microsoft.com/office/drawing/2015/10/21/chartex" xmlns:cx3="http://schemas.microsoft.com/office/drawing/2016/5/9/chartex" xmlns:cx4="http://schemas.microsoft.com/office/drawing/2016/5/10/chartex" xmlns:cx5="http://schemas.microsoft.com/office/drawing/2016/5/11/chartex" xmlns:cx6="http://schemas.microsoft.com/office/drawing/2016/5/12/chartex" xmlns:cx7="http://schemas.microsoft.com/office/drawing/2016/5/13/chartex" xmlns:cx8="http://schemas.microsoft.com/office/drawing/2016/5/14/chartex" xmlns:aink="http://schemas.microsoft.com/office/drawing/2016/ink" xmlns:am3d="http://schemas.microsoft.com/office/drawing/2017/model3d" xmlns:w16cex="http://schemas.microsoft.com/office/word/2018/wordml/cex" xmlns:w16cid="http://schemas.microsoft.com/office/word/2016/wordml/cid" xmlns:w16="http://schemas.microsoft.com/office/word/2018/wordml" xmlns:w16se="http://schemas.microsoft.com/office/word/2015/wordml/symex">
+          <mc:Fallback>
             <w:pict>
               <v:shapetype id="_x0000_t202" coordsize="21600,21600" o:spt="202" path="m,l,21600r21600,l21600,xe">
                 <v:stroke joinstyle="miter"/>
@@ -3538,8 +3908,8 @@
           <w:szCs w:val="32"/>
         </w:rPr>
       </w:pPr>
-      <w:bookmarkStart w:id="2" w:name="introduction"/>
-      <w:bookmarkStart w:id="3" w:name="_Toc42193475"/>
+      <w:bookmarkStart w:id="0" w:name="introduction"/>
+      <w:bookmarkStart w:id="1" w:name="_Toc42193475"/>
       <w:r>
         <w:br w:type="page"/>
       </w:r>
@@ -3552,86 +3922,118 @@
         <w:lastRenderedPageBreak/>
         <w:t>Introduction</w:t>
       </w:r>
+      <w:bookmarkEnd w:id="0"/>
+      <w:bookmarkEnd w:id="1"/>
+    </w:p>
+    <w:p>
+      <w:pPr>
+        <w:pStyle w:val="FirstParagraph"/>
+      </w:pPr>
+      <w:r>
+        <w:t>The history of the Office of the President of the United States began in 1787 with the Constitutional Convention and has evolved over time through precedent, tradition, and, at times, Constitutional amendment. The forty-five Presidents have come from five political parties in total but with most of them being either Republicans or Democrats. These are the same two parties that have existed since 1854 and 1828, respectively, with gradual transformation over time and an ideological reversal between the 1930s and the 1960s surrounding Franklin D. Roosevelt’s New Deal and passage of the Civil Rights Act during Lyndon B. Johnson’s tenure (Republican National Committee, n.d.; Office of Art &amp; Archives, n.d.; Little, 2017).</w:t>
+      </w:r>
+    </w:p>
+    <w:p>
+      <w:pPr>
+        <w:pStyle w:val="BodyText"/>
+      </w:pPr>
+      <w:r>
+        <w:t>Sixty percent of Presidents have served only one term with most others having served two consecutive terms with only two exceptions: Grover Cleveland, who served two non-consecutive terms; and Franklin Roosevelt, who was elected and served for three terms, as the 22nd Amendment to the Constitution, which allows a President to serve for at most two terms, was not passed until 1947 and was not ratified until 1951 (</w:t>
+      </w:r>
+      <w:proofErr w:type="spellStart"/>
+      <w:r>
+        <w:t>Encyclopaedia</w:t>
+      </w:r>
+      <w:proofErr w:type="spellEnd"/>
+      <w:r>
+        <w:t xml:space="preserve"> Britannica, 2019). Most Presidents have had some prior experience serving in a public office, and of those who have not, only one did not serve in the military. There have also been several academics and farmers or plantation owners who were elected. Almost all Presidents have been White except Barack Obama, the 44th President, and all have been men. While the youngest age at which a person is eligible to run for President is 35 years old, the youngest person to be elected was Theodor Roosevelt at age 42. The oldest President at the time of election is Donald Trump, who was 70 years old at the time.</w:t>
+      </w:r>
+    </w:p>
+    <w:p>
+      <w:pPr>
+        <w:pStyle w:val="BodyText"/>
+      </w:pPr>
+      <w:r>
+        <w:t xml:space="preserve">In terms of modern Presidential elections, the last three—2008, 2012, and 2016—have been exceptionally unique to one another. Since George W. Bush had served for two terms, there was no incumbent in 2008, leading to a relatively balanced field of candidates on both sides with ten Democratic candidates and 12 Republicans. In 2012, after the first Obama term, Republicans saw an opportunity to defeat an incumbent they viewed as deeply flawed, so there were ultimately thirteen Republican primary candidates and only four Democratic primary challengers. Again in 2016, there was no incumbent on either side, but Hillary Clinton had been a strong primary candidate in 2008 and served as Obama’s Secretary of State in the meantime, so she was seen by many as the presumptive Democratic Party nominee, although there were a handful of other primary candidates, including Senator Bernie Sanders. On the other hand, the Republican Party seemed to be looking for a unique candidate unlike those who had lost to Obama in 2008 and 2012, so there were seventeen officially declared candidates, from which Donald Trump emerged victorious. Now in the 2020 races, Donald Trump is a strong but divisive candidate for </w:t>
+      </w:r>
+      <w:proofErr w:type="gramStart"/>
+      <w:r>
+        <w:t>Republicans</w:t>
+      </w:r>
+      <w:proofErr w:type="gramEnd"/>
+      <w:r>
+        <w:t xml:space="preserve"> so challengers are few and far between, but for the same reasons, there was an even broader field than 2016 Republicans, with 29 Democratic candidates officially announcing their campaigns.</w:t>
+      </w:r>
+    </w:p>
+    <w:p>
+      <w:pPr>
+        <w:pStyle w:val="BodyText"/>
+      </w:pPr>
+      <w:r>
+        <w:t xml:space="preserve">Following candidates on the primary campaign trail is an increasingly expensive endeavor for news organizations, as the deadlines are short, and the number of staff required is inflated with each additional candidate. Thus, it would be desirable for news </w:t>
+      </w:r>
+      <w:r>
+        <w:lastRenderedPageBreak/>
+        <w:t>organizations (and other invested parties) to be able to accurately predict who will be declaring candidacy before any announcements take place.</w:t>
+      </w:r>
+    </w:p>
+    <w:p>
+      <w:pPr>
+        <w:pStyle w:val="Heading1"/>
+      </w:pPr>
+      <w:bookmarkStart w:id="2" w:name="analysis-and-models"/>
+      <w:bookmarkStart w:id="3" w:name="_Toc42193476"/>
+      <w:r>
+        <w:t>Analysis and Models</w:t>
+      </w:r>
       <w:bookmarkEnd w:id="2"/>
       <w:bookmarkEnd w:id="3"/>
     </w:p>
     <w:p>
       <w:pPr>
-        <w:pStyle w:val="FirstParagraph"/>
-      </w:pPr>
-      <w:r>
-        <w:t>The history of the Office of the President of the United States began in 1787 with the Constitutional Convention and has evolved over time through precedent, tradition, and, at times, Constitutional amendment. The forty-five Presidents have come from five political parties in total but with most of them being either Republicans or Democrats. These are the same two parties that have existed since 1854 and 1828, respectively, with gradual transformation over time and an ideological reversal between the 1930s and the 1960s surrounding Franklin D. Roosevelt’s New Deal and passage of the Civil Rights Act during Lyndon B. Johnson’s tenure (Republican National Committee, n.d.; Office of Art &amp; Archives, n.d.; Little, 2017).</w:t>
-      </w:r>
-    </w:p>
-    <w:p>
-      <w:pPr>
-        <w:pStyle w:val="BodyText"/>
-      </w:pPr>
-      <w:r>
-        <w:t>Sixty percent of Presidents have served only one term with most others having served two consecutive terms with only two exceptions: Grover Cleveland, who served two non-consecutive terms; and Franklin Roosevelt, who was elected and served for three terms, as the 22nd Amendment to the Constitution, which allows a President to serve for at most two terms, was not passed until 1947 and was not ratified until 1951 (Encyclopaedia Britannica, 2019). Most Presidents have had some prior experience serving in a public office, and of those who have not, only one did not serve in the military. There have also been several academics and farmers or plantation owners who were elected. Almost all Presidents have been White except Barack Obama, the 44th President, and all have been men. While the youngest age at which a person is eligible to run for President is 35 years old, the youngest person to be elected was Theodor Roosevelt at age 42. The oldest President at the time of election is Donald Trump, who was 70 years old at the time.</w:t>
-      </w:r>
-    </w:p>
-    <w:p>
-      <w:pPr>
-        <w:pStyle w:val="BodyText"/>
-      </w:pPr>
-      <w:r>
-        <w:t>In terms of modern Presidential elections, the last three—2008, 2012, and 2016—have been exceptionally unique to one another. Since George W. Bush had served for two terms, there was no incumbent in 2008, leading to a relatively balanced field of candidates on both sides with ten Democratic candidates and 12 Republicans. In 2012, after the first Obama term, Republicans saw an opportunity to defeat an incumbent they viewed as deeply flawed, so there were ultimately thirteen Republican primary candidates and only four Democratic primary challengers. Again in 2016, there was no incumbent on either side, but Hillary Clinton had been a strong primary candidate in 2008 and served as Obama’s Secretary of State in the meantime, so she was seen by many as the presumptive Democratic Party nominee, although there were a handful of other primary candidates, including Senator Bernie Sanders. On the other hand, the Republican Party seemed to be looking for a unique candidate unlike those who had lost to Obama in 2008 and 2012, so there were seventeen officially declared candidates, from which Donald Trump emerged victorious. Now in the 2020 races, Donald Trump is a strong but divisive candidate for Republicans so challengers are few and far between, but for the same reasons, there was an even broader field than 2016 Republicans, with 29 Democratic candidates officially announcing their campaigns.</w:t>
-      </w:r>
-    </w:p>
-    <w:p>
-      <w:pPr>
-        <w:pStyle w:val="BodyText"/>
-      </w:pPr>
-      <w:r>
-        <w:t xml:space="preserve">Following candidates on the primary campaign trail is an increasingly expensive endeavor for news organizations, as the deadlines are short, and the number of staff required is inflated with each additional candidate. Thus, it would be desirable for news </w:t>
-      </w:r>
-      <w:r>
-        <w:lastRenderedPageBreak/>
-        <w:t>organizations (and other invested parties) to be able to accurately predict who will be declaring candidacy before any announcements take place.</w:t>
-      </w:r>
-    </w:p>
-    <w:p>
-      <w:pPr>
-        <w:pStyle w:val="Heading1"/>
-      </w:pPr>
-      <w:bookmarkStart w:id="4" w:name="analysis-and-models"/>
-      <w:bookmarkStart w:id="5" w:name="_Toc42193476"/>
-      <w:r>
-        <w:t>Analysis and Models</w:t>
+        <w:pStyle w:val="Heading2"/>
+      </w:pPr>
+      <w:bookmarkStart w:id="4" w:name="about-the-data"/>
+      <w:bookmarkStart w:id="5" w:name="_Toc42193477"/>
+      <w:r>
+        <w:t>About the Data</w:t>
       </w:r>
       <w:bookmarkEnd w:id="4"/>
       <w:bookmarkEnd w:id="5"/>
     </w:p>
     <w:p>
       <w:pPr>
-        <w:pStyle w:val="Heading2"/>
-      </w:pPr>
-      <w:bookmarkStart w:id="6" w:name="about-the-data"/>
-      <w:bookmarkStart w:id="7" w:name="_Toc42193477"/>
-      <w:r>
-        <w:t>About the Data</w:t>
+        <w:pStyle w:val="FirstParagraph"/>
+      </w:pPr>
+      <w:r>
+        <w:t xml:space="preserve">On May 24th, over 300,000 tweets originating from 109 Twitter handles were extracted using the </w:t>
+      </w:r>
+      <w:proofErr w:type="spellStart"/>
+      <w:r>
+        <w:t>Tweepy</w:t>
+      </w:r>
+      <w:proofErr w:type="spellEnd"/>
+      <w:r>
+        <w:t xml:space="preserve"> library API. The handles used belong to the 2020 Presidential primary candidates from both major parties, where available, and a sampling of non-candidates, mostly consisting of well-known political figures or previous Presidential primary candidates, the lists of which were collected manually from </w:t>
+      </w:r>
+      <w:proofErr w:type="spellStart"/>
+      <w:r>
+        <w:t>publically</w:t>
+      </w:r>
+      <w:proofErr w:type="spellEnd"/>
+      <w:r>
+        <w:t xml:space="preserve"> available online sources, such as Ballotpedia.</w:t>
+      </w:r>
+    </w:p>
+    <w:p>
+      <w:pPr>
+        <w:pStyle w:val="Heading6"/>
+      </w:pPr>
+      <w:bookmarkStart w:id="6" w:name="fig.1-sample-of-people"/>
+      <w:r>
+        <w:t>Fig.1 Sample of People</w:t>
       </w:r>
       <w:bookmarkEnd w:id="6"/>
-      <w:bookmarkEnd w:id="7"/>
-    </w:p>
-    <w:p>
-      <w:pPr>
-        <w:pStyle w:val="FirstParagraph"/>
-      </w:pPr>
-      <w:r>
-        <w:t>On May 24th, over 300,000 tweets originating from 109 Twitter handles were extracted using the Tweepy library API. The handles used belong to the 2020 Presidential primary candidates from both major parties, where available, and a sampling of non-candidates, mostly consisting of well-known political figures or previous Presidential primary candidates, the lists of which were collected manually from publically available online sources, such as Ballotpedia.</w:t>
-      </w:r>
-    </w:p>
-    <w:p>
-      <w:pPr>
-        <w:pStyle w:val="Heading6"/>
-      </w:pPr>
-      <w:bookmarkStart w:id="8" w:name="fig.1-sample-of-people"/>
-      <w:r>
-        <w:t>Fig.1 Sample of People</w:t>
-      </w:r>
-      <w:bookmarkEnd w:id="8"/>
     </w:p>
     <w:p>
       <w:pPr>
@@ -3696,12 +4098,12 @@
       <w:pPr>
         <w:pStyle w:val="Heading6"/>
       </w:pPr>
-      <w:bookmarkStart w:id="9" w:name="fig.2-party-proportion"/>
+      <w:bookmarkStart w:id="7" w:name="fig.2-party-proportion"/>
       <w:r>
         <w:lastRenderedPageBreak/>
         <w:t>Fig.2 Party Proportion</w:t>
       </w:r>
-      <w:bookmarkEnd w:id="9"/>
+      <w:bookmarkEnd w:id="7"/>
     </w:p>
     <w:p>
       <w:pPr>
@@ -3774,12 +4176,12 @@
       <w:pPr>
         <w:pStyle w:val="Heading6"/>
       </w:pPr>
-      <w:bookmarkStart w:id="10" w:name="fig.3-states-proportion"/>
+      <w:bookmarkStart w:id="8" w:name="fig.3-states-proportion"/>
       <w:r>
         <w:lastRenderedPageBreak/>
         <w:t>Fig.3 States Proportion</w:t>
       </w:r>
-      <w:bookmarkEnd w:id="10"/>
+      <w:bookmarkEnd w:id="8"/>
     </w:p>
     <w:p>
       <w:pPr>
@@ -3852,11 +4254,11 @@
       <w:pPr>
         <w:pStyle w:val="Heading6"/>
       </w:pPr>
-      <w:bookmarkStart w:id="11" w:name="fig.4-key-attributes-by-party"/>
+      <w:bookmarkStart w:id="9" w:name="fig.4-key-attributes-by-party"/>
       <w:r>
         <w:t>Fig.4 Key Attributes by Party</w:t>
       </w:r>
-      <w:bookmarkEnd w:id="11"/>
+      <w:bookmarkEnd w:id="9"/>
     </w:p>
     <w:p>
       <w:pPr>
@@ -3929,12 +4331,12 @@
       <w:pPr>
         <w:pStyle w:val="Heading6"/>
       </w:pPr>
-      <w:bookmarkStart w:id="12" w:name="fig.5-party-affiliation-by-government-ro"/>
+      <w:bookmarkStart w:id="10" w:name="fig.5-party-affiliation-by-government-ro"/>
       <w:r>
         <w:lastRenderedPageBreak/>
         <w:t>Fig.5 Party Affiliation by Government Role</w:t>
       </w:r>
-      <w:bookmarkEnd w:id="12"/>
+      <w:bookmarkEnd w:id="10"/>
     </w:p>
     <w:p>
       <w:pPr>
@@ -4007,11 +4409,11 @@
       <w:pPr>
         <w:pStyle w:val="Heading6"/>
       </w:pPr>
-      <w:bookmarkStart w:id="13" w:name="fig.6-individuals-from-other-government-"/>
+      <w:bookmarkStart w:id="11" w:name="fig.6-individuals-from-other-government-"/>
       <w:r>
         <w:t>Fig.6 Individuals from Other Government / Business Roles</w:t>
       </w:r>
-      <w:bookmarkEnd w:id="13"/>
+      <w:bookmarkEnd w:id="11"/>
     </w:p>
     <w:p>
       <w:pPr>
@@ -4069,7 +4471,15 @@
         <w:pStyle w:val="BodyText"/>
       </w:pPr>
       <w:r>
-        <w:t>The original tweets collected from Twitter were formatted as JSON, filtered for english language, and subset to include just the text and creation dates. A total of 308,423 tweets were collected across 109 Twitter handles.</w:t>
+        <w:t xml:space="preserve">The original tweets collected from Twitter were formatted as JSON, filtered for </w:t>
+      </w:r>
+      <w:proofErr w:type="spellStart"/>
+      <w:r>
+        <w:t>english</w:t>
+      </w:r>
+      <w:proofErr w:type="spellEnd"/>
+      <w:r>
+        <w:t xml:space="preserve"> language, and subset to include just the text and creation dates. A total of 308,423 tweets were collected across 109 Twitter handles.</w:t>
       </w:r>
     </w:p>
     <w:p>
@@ -4085,11 +4495,11 @@
       <w:pPr>
         <w:pStyle w:val="Heading6"/>
       </w:pPr>
-      <w:bookmarkStart w:id="14" w:name="fig.7-tweets-created-over-time"/>
+      <w:bookmarkStart w:id="12" w:name="fig.7-tweets-created-over-time"/>
       <w:r>
         <w:t>Fig.7 Tweets Created Over Time</w:t>
       </w:r>
-      <w:bookmarkEnd w:id="14"/>
+      <w:bookmarkEnd w:id="12"/>
     </w:p>
     <w:p>
       <w:pPr>
@@ -4154,12 +4564,12 @@
       <w:pPr>
         <w:pStyle w:val="Heading6"/>
       </w:pPr>
-      <w:bookmarkStart w:id="15" w:name="fig.8-top-10-candidates-by-number-of-twe"/>
+      <w:bookmarkStart w:id="13" w:name="fig.8-top-10-candidates-by-number-of-twe"/>
       <w:r>
         <w:lastRenderedPageBreak/>
         <w:t>Fig.8 Top 10 Candidates by Number of Tweets</w:t>
       </w:r>
-      <w:bookmarkEnd w:id="15"/>
+      <w:bookmarkEnd w:id="13"/>
     </w:p>
     <w:p>
       <w:pPr>
@@ -4224,12 +4634,12 @@
       <w:pPr>
         <w:pStyle w:val="Heading6"/>
       </w:pPr>
-      <w:bookmarkStart w:id="16" w:name="fig.9-all-presidential-candidate-tweet-c"/>
+      <w:bookmarkStart w:id="14" w:name="fig.9-all-presidential-candidate-tweet-c"/>
       <w:r>
         <w:lastRenderedPageBreak/>
         <w:t>Fig.9 All Presidential Candidate Tweet Counts</w:t>
       </w:r>
-      <w:bookmarkEnd w:id="16"/>
+      <w:bookmarkEnd w:id="14"/>
     </w:p>
     <w:p>
       <w:pPr>
@@ -4286,11 +4696,11 @@
       <w:pPr>
         <w:pStyle w:val="Heading6"/>
       </w:pPr>
-      <w:bookmarkStart w:id="17" w:name="fig.10-all-non-candidate-tweet-counts"/>
+      <w:bookmarkStart w:id="15" w:name="fig.10-all-non-candidate-tweet-counts"/>
       <w:r>
         <w:t>Fig.10 All Non-Candidate Tweet Counts</w:t>
       </w:r>
-      <w:bookmarkEnd w:id="17"/>
+      <w:bookmarkEnd w:id="15"/>
     </w:p>
     <w:p>
       <w:pPr>
@@ -4416,8 +4826,13 @@
           <w:numId w:val="5"/>
         </w:numPr>
       </w:pPr>
-      <w:r>
-        <w:t>stopwords removed</w:t>
+      <w:proofErr w:type="spellStart"/>
+      <w:r>
+        <w:t>stopwords</w:t>
+      </w:r>
+      <w:proofErr w:type="spellEnd"/>
+      <w:r>
+        <w:t xml:space="preserve"> removed</w:t>
       </w:r>
     </w:p>
     <w:p>
@@ -4448,11 +4863,11 @@
       <w:pPr>
         <w:pStyle w:val="Heading6"/>
       </w:pPr>
-      <w:bookmarkStart w:id="18" w:name="fig.11-candidate-tweets-corpus-statistic"/>
+      <w:bookmarkStart w:id="16" w:name="fig.11-candidate-tweets-corpus-statistic"/>
       <w:r>
         <w:t>Fig.11 Candidate Tweets: Corpus Statistics</w:t>
       </w:r>
-      <w:bookmarkEnd w:id="18"/>
+      <w:bookmarkEnd w:id="16"/>
     </w:p>
     <w:p>
       <w:pPr>
@@ -4509,12 +4924,12 @@
       <w:pPr>
         <w:pStyle w:val="Heading6"/>
       </w:pPr>
-      <w:bookmarkStart w:id="19" w:name="fig.12-non-candidate-tweets-corpus-stati"/>
+      <w:bookmarkStart w:id="17" w:name="fig.12-non-candidate-tweets-corpus-stati"/>
       <w:r>
         <w:lastRenderedPageBreak/>
         <w:t>Fig.12 Non-Candidate Tweets: Corpus Statistics</w:t>
       </w:r>
-      <w:bookmarkEnd w:id="19"/>
+      <w:bookmarkEnd w:id="17"/>
     </w:p>
     <w:p>
       <w:pPr>
@@ -4579,11 +4994,11 @@
       <w:pPr>
         <w:pStyle w:val="Heading6"/>
       </w:pPr>
-      <w:bookmarkStart w:id="20" w:name="fig.13-candidate-tweets-term-frequency"/>
+      <w:bookmarkStart w:id="18" w:name="fig.13-candidate-tweets-term-frequency"/>
       <w:r>
         <w:t>Fig.13 Candidate Tweets: Term Frequency</w:t>
       </w:r>
-      <w:bookmarkEnd w:id="20"/>
+      <w:bookmarkEnd w:id="18"/>
     </w:p>
     <w:p>
       <w:pPr>
@@ -4640,12 +5055,12 @@
       <w:pPr>
         <w:pStyle w:val="Heading6"/>
       </w:pPr>
-      <w:bookmarkStart w:id="21" w:name="fig.14-candidate-tweets-word-cloud"/>
+      <w:bookmarkStart w:id="19" w:name="fig.14-candidate-tweets-word-cloud"/>
       <w:r>
         <w:lastRenderedPageBreak/>
         <w:t>Fig.14 Candidate Tweets: Word Cloud</w:t>
       </w:r>
-      <w:bookmarkEnd w:id="21"/>
+      <w:bookmarkEnd w:id="19"/>
     </w:p>
     <w:p>
       <w:pPr>
@@ -4702,11 +5117,11 @@
       <w:pPr>
         <w:pStyle w:val="Heading6"/>
       </w:pPr>
-      <w:bookmarkStart w:id="22" w:name="fig.15-non-candidate-tweets-term-frequen"/>
+      <w:bookmarkStart w:id="20" w:name="fig.15-non-candidate-tweets-term-frequen"/>
       <w:r>
         <w:t>Fig.15 Non-Candidate Tweets: Term Frequency</w:t>
       </w:r>
-      <w:bookmarkEnd w:id="22"/>
+      <w:bookmarkEnd w:id="20"/>
     </w:p>
     <w:p>
       <w:pPr>
@@ -4763,12 +5178,12 @@
       <w:pPr>
         <w:pStyle w:val="Heading6"/>
       </w:pPr>
-      <w:bookmarkStart w:id="23" w:name="fig.16-non-candidate-tweets-word-cloud"/>
+      <w:bookmarkStart w:id="21" w:name="fig.16-non-candidate-tweets-word-cloud"/>
       <w:r>
         <w:lastRenderedPageBreak/>
         <w:t>Fig.16 Non-Candidate Tweets: Word Cloud</w:t>
       </w:r>
-      <w:bookmarkEnd w:id="23"/>
+      <w:bookmarkEnd w:id="21"/>
     </w:p>
     <w:p>
       <w:pPr>
@@ -4874,19 +5289,27 @@
         <w:pStyle w:val="FirstParagraph"/>
       </w:pPr>
       <w:r>
-        <w:t>Very few top terms really distinguished candidates and non-candidates. Similar top terms are used by both. Distinction between classes may come via common function words (i.e. some stopwords) and patterns of less frequent words.</w:t>
+        <w:t xml:space="preserve">Very few top terms really distinguished candidates and non-candidates. Similar top terms are used by both. Distinction between classes may come via common function words (i.e. some </w:t>
+      </w:r>
+      <w:proofErr w:type="spellStart"/>
+      <w:r>
+        <w:t>stopwords</w:t>
+      </w:r>
+      <w:proofErr w:type="spellEnd"/>
+      <w:r>
+        <w:t>) and patterns of less frequent words.</w:t>
       </w:r>
     </w:p>
     <w:p>
       <w:pPr>
         <w:pStyle w:val="Heading6"/>
       </w:pPr>
-      <w:bookmarkStart w:id="24" w:name="fig.17-candidate-tweets-sentiment-polari"/>
+      <w:bookmarkStart w:id="22" w:name="fig.17-candidate-tweets-sentiment-polari"/>
       <w:r>
         <w:lastRenderedPageBreak/>
         <w:t>Fig.17 Candidate Tweets: Sentiment Polarity</w:t>
       </w:r>
-      <w:bookmarkEnd w:id="24"/>
+      <w:bookmarkEnd w:id="22"/>
     </w:p>
     <w:p>
       <w:pPr>
@@ -4943,11 +5366,11 @@
       <w:pPr>
         <w:pStyle w:val="Heading6"/>
       </w:pPr>
-      <w:bookmarkStart w:id="25" w:name="fig.18-candidate-tweets-sentiment-propor"/>
+      <w:bookmarkStart w:id="23" w:name="fig.18-candidate-tweets-sentiment-propor"/>
       <w:r>
         <w:t>Fig.18 Candidate Tweets: Sentiment Proportion</w:t>
       </w:r>
-      <w:bookmarkEnd w:id="25"/>
+      <w:bookmarkEnd w:id="23"/>
     </w:p>
     <w:p>
       <w:pPr>
@@ -5004,12 +5427,12 @@
       <w:pPr>
         <w:pStyle w:val="Heading6"/>
       </w:pPr>
-      <w:bookmarkStart w:id="26" w:name="fig.19-non-candidate-tweets-sentiment-po"/>
+      <w:bookmarkStart w:id="24" w:name="fig.19-non-candidate-tweets-sentiment-po"/>
       <w:r>
         <w:lastRenderedPageBreak/>
         <w:t>Fig.19 Non-Candidate Tweets: Sentiment Polarity</w:t>
       </w:r>
-      <w:bookmarkEnd w:id="26"/>
+      <w:bookmarkEnd w:id="24"/>
     </w:p>
     <w:p>
       <w:pPr>
@@ -5066,11 +5489,11 @@
       <w:pPr>
         <w:pStyle w:val="Heading6"/>
       </w:pPr>
-      <w:bookmarkStart w:id="27" w:name="fig.20-non-candidate-tweets-sentiment-pr"/>
+      <w:bookmarkStart w:id="25" w:name="fig.20-non-candidate-tweets-sentiment-pr"/>
       <w:r>
         <w:t>Fig.20 Non-Candidate Tweets: Sentiment Proportion</w:t>
       </w:r>
-      <w:bookmarkEnd w:id="27"/>
+      <w:bookmarkEnd w:id="25"/>
     </w:p>
     <w:p>
       <w:pPr>
@@ -5135,12 +5558,12 @@
       <w:pPr>
         <w:pStyle w:val="Heading6"/>
       </w:pPr>
-      <w:bookmarkStart w:id="28" w:name="fig.21-candidate-tweets-part-of-speech"/>
+      <w:bookmarkStart w:id="26" w:name="fig.21-candidate-tweets-part-of-speech"/>
       <w:r>
         <w:lastRenderedPageBreak/>
         <w:t>Fig.21 Candidate Tweets: Part-of-Speech</w:t>
       </w:r>
-      <w:bookmarkEnd w:id="28"/>
+      <w:bookmarkEnd w:id="26"/>
     </w:p>
     <w:p>
       <w:pPr>
@@ -5197,11 +5620,11 @@
       <w:pPr>
         <w:pStyle w:val="Heading6"/>
       </w:pPr>
-      <w:bookmarkStart w:id="29" w:name="fig.22-non-candidate-tweets-part-of-spee"/>
+      <w:bookmarkStart w:id="27" w:name="fig.22-non-candidate-tweets-part-of-spee"/>
       <w:r>
         <w:t>Fig.22 Non-Candidate Tweets: Part-of-Speech</w:t>
       </w:r>
-      <w:bookmarkEnd w:id="29"/>
+      <w:bookmarkEnd w:id="27"/>
     </w:p>
     <w:p>
       <w:pPr>
@@ -5274,12 +5697,12 @@
       <w:pPr>
         <w:pStyle w:val="Heading6"/>
       </w:pPr>
-      <w:bookmarkStart w:id="30" w:name="fig.23-dendrogram-of-users"/>
+      <w:bookmarkStart w:id="28" w:name="fig.23-dendrogram-of-users"/>
       <w:r>
         <w:lastRenderedPageBreak/>
         <w:t>Fig.23 Dendrogram of Users</w:t>
       </w:r>
-      <w:bookmarkEnd w:id="30"/>
+      <w:bookmarkEnd w:id="28"/>
     </w:p>
     <w:p>
       <w:pPr>
@@ -5356,9 +5779,11 @@
           <w:numId w:val="8"/>
         </w:numPr>
       </w:pPr>
+      <w:proofErr w:type="spellStart"/>
       <w:r>
         <w:t>SenSchumer</w:t>
       </w:r>
+      <w:proofErr w:type="spellEnd"/>
     </w:p>
     <w:p>
       <w:pPr>
@@ -5368,9 +5793,11 @@
           <w:numId w:val="8"/>
         </w:numPr>
       </w:pPr>
+      <w:proofErr w:type="spellStart"/>
       <w:r>
         <w:t>SenMarky</w:t>
       </w:r>
+      <w:proofErr w:type="spellEnd"/>
     </w:p>
     <w:p>
       <w:pPr>
@@ -5380,8 +5807,13 @@
           <w:numId w:val="8"/>
         </w:numPr>
       </w:pPr>
-      <w:r>
-        <w:t>HillaryClinton*</w:t>
+      <w:proofErr w:type="spellStart"/>
+      <w:r>
+        <w:t>HillaryClinton</w:t>
+      </w:r>
+      <w:proofErr w:type="spellEnd"/>
+      <w:r>
+        <w:t>*</w:t>
       </w:r>
     </w:p>
     <w:p>
@@ -5392,9 +5824,11 @@
           <w:numId w:val="8"/>
         </w:numPr>
       </w:pPr>
+      <w:proofErr w:type="spellStart"/>
       <w:r>
         <w:t>keithellison</w:t>
       </w:r>
+      <w:proofErr w:type="spellEnd"/>
     </w:p>
     <w:p>
       <w:pPr>
@@ -5404,9 +5838,11 @@
           <w:numId w:val="8"/>
         </w:numPr>
       </w:pPr>
+      <w:proofErr w:type="spellStart"/>
       <w:r>
         <w:t>PramilaJayapal</w:t>
       </w:r>
+      <w:proofErr w:type="spellEnd"/>
     </w:p>
     <w:p>
       <w:pPr>
@@ -5416,9 +5852,11 @@
           <w:numId w:val="8"/>
         </w:numPr>
       </w:pPr>
+      <w:proofErr w:type="spellStart"/>
       <w:r>
         <w:t>IlhanMN</w:t>
       </w:r>
+      <w:proofErr w:type="spellEnd"/>
     </w:p>
     <w:p>
       <w:pPr>
@@ -5428,8 +5866,13 @@
           <w:numId w:val="8"/>
         </w:numPr>
       </w:pPr>
-      <w:r>
-        <w:t>MartinOMalley*</w:t>
+      <w:proofErr w:type="spellStart"/>
+      <w:r>
+        <w:t>MartinOMalley</w:t>
+      </w:r>
+      <w:proofErr w:type="spellEnd"/>
+      <w:r>
+        <w:t>*</w:t>
       </w:r>
     </w:p>
     <w:p>
@@ -5440,8 +5883,13 @@
           <w:numId w:val="8"/>
         </w:numPr>
       </w:pPr>
-      <w:r>
-        <w:t>lessig*</w:t>
+      <w:proofErr w:type="spellStart"/>
+      <w:r>
+        <w:t>lessig</w:t>
+      </w:r>
+      <w:proofErr w:type="spellEnd"/>
+      <w:r>
+        <w:t>*</w:t>
       </w:r>
     </w:p>
     <w:p>
@@ -5452,8 +5900,13 @@
           <w:numId w:val="8"/>
         </w:numPr>
       </w:pPr>
-      <w:r>
-        <w:t>GovMikeHuckabee*</w:t>
+      <w:proofErr w:type="spellStart"/>
+      <w:r>
+        <w:t>GovMikeHuckabee</w:t>
+      </w:r>
+      <w:proofErr w:type="spellEnd"/>
+      <w:r>
+        <w:t>*</w:t>
       </w:r>
     </w:p>
     <w:p>
@@ -5464,8 +5917,13 @@
           <w:numId w:val="8"/>
         </w:numPr>
       </w:pPr>
-      <w:r>
-        <w:t>RandPaul*</w:t>
+      <w:proofErr w:type="spellStart"/>
+      <w:r>
+        <w:t>RandPaul</w:t>
+      </w:r>
+      <w:proofErr w:type="spellEnd"/>
+      <w:r>
+        <w:t>*</w:t>
       </w:r>
     </w:p>
     <w:p>
@@ -5476,9 +5934,11 @@
           <w:numId w:val="8"/>
         </w:numPr>
       </w:pPr>
+      <w:proofErr w:type="spellStart"/>
       <w:r>
         <w:t>RepThomasMassie</w:t>
       </w:r>
+      <w:proofErr w:type="spellEnd"/>
     </w:p>
     <w:p>
       <w:pPr>
@@ -5488,8 +5948,13 @@
           <w:numId w:val="8"/>
         </w:numPr>
       </w:pPr>
-      <w:r>
-        <w:t>ScottWalker*</w:t>
+      <w:proofErr w:type="spellStart"/>
+      <w:r>
+        <w:t>ScottWalker</w:t>
+      </w:r>
+      <w:proofErr w:type="spellEnd"/>
+      <w:r>
+        <w:t>*</w:t>
       </w:r>
     </w:p>
     <w:p>
@@ -5500,8 +5965,13 @@
           <w:numId w:val="8"/>
         </w:numPr>
       </w:pPr>
-      <w:r>
-        <w:t>marcorubio*</w:t>
+      <w:proofErr w:type="spellStart"/>
+      <w:r>
+        <w:t>marcorubio</w:t>
+      </w:r>
+      <w:proofErr w:type="spellEnd"/>
+      <w:r>
+        <w:t>*</w:t>
       </w:r>
     </w:p>
     <w:p>
@@ -5512,8 +5982,13 @@
           <w:numId w:val="8"/>
         </w:numPr>
       </w:pPr>
-      <w:r>
-        <w:t>JimWebbUSA*</w:t>
+      <w:proofErr w:type="spellStart"/>
+      <w:r>
+        <w:t>JimWebbUSA</w:t>
+      </w:r>
+      <w:proofErr w:type="spellEnd"/>
+      <w:r>
+        <w:t>*</w:t>
       </w:r>
     </w:p>
     <w:p>
@@ -5524,8 +5999,13 @@
           <w:numId w:val="8"/>
         </w:numPr>
       </w:pPr>
-      <w:r>
-        <w:t>tedcruz*</w:t>
+      <w:proofErr w:type="spellStart"/>
+      <w:r>
+        <w:t>tedcruz</w:t>
+      </w:r>
+      <w:proofErr w:type="spellEnd"/>
+      <w:r>
+        <w:t>*</w:t>
       </w:r>
     </w:p>
     <w:p>
@@ -5536,9 +6016,11 @@
           <w:numId w:val="8"/>
         </w:numPr>
       </w:pPr>
+      <w:proofErr w:type="spellStart"/>
       <w:r>
         <w:t>TedYoho</w:t>
       </w:r>
+      <w:proofErr w:type="spellEnd"/>
     </w:p>
     <w:p>
       <w:pPr>
@@ -5548,9 +6030,11 @@
           <w:numId w:val="8"/>
         </w:numPr>
       </w:pPr>
+      <w:proofErr w:type="spellStart"/>
       <w:r>
         <w:t>GovHowardDean</w:t>
       </w:r>
+      <w:proofErr w:type="spellEnd"/>
     </w:p>
     <w:p>
       <w:pPr>
@@ -5560,10 +6044,12 @@
           <w:numId w:val="8"/>
         </w:numPr>
       </w:pPr>
+      <w:proofErr w:type="spellStart"/>
       <w:r>
         <w:lastRenderedPageBreak/>
         <w:t>RepGosar</w:t>
       </w:r>
+      <w:proofErr w:type="spellEnd"/>
     </w:p>
     <w:p>
       <w:pPr>
@@ -5573,9 +6059,11 @@
           <w:numId w:val="8"/>
         </w:numPr>
       </w:pPr>
+      <w:proofErr w:type="spellStart"/>
       <w:r>
         <w:t>MarkMeadows</w:t>
       </w:r>
+      <w:proofErr w:type="spellEnd"/>
     </w:p>
     <w:p>
       <w:pPr>
@@ -5585,8 +6073,13 @@
           <w:numId w:val="8"/>
         </w:numPr>
       </w:pPr>
-      <w:r>
-        <w:t>LindseyGrahamSC*</w:t>
+      <w:proofErr w:type="spellStart"/>
+      <w:r>
+        <w:t>LindseyGrahamSC</w:t>
+      </w:r>
+      <w:proofErr w:type="spellEnd"/>
+      <w:r>
+        <w:t>*</w:t>
       </w:r>
     </w:p>
     <w:p>
@@ -5597,9 +6090,11 @@
           <w:numId w:val="8"/>
         </w:numPr>
       </w:pPr>
+      <w:proofErr w:type="spellStart"/>
       <w:r>
         <w:t>RepAlGreen</w:t>
       </w:r>
+      <w:proofErr w:type="spellEnd"/>
     </w:p>
     <w:p>
       <w:pPr>
@@ -5617,9 +6112,11 @@
           <w:numId w:val="9"/>
         </w:numPr>
       </w:pPr>
+      <w:proofErr w:type="spellStart"/>
       <w:r>
         <w:t>MauriceGravel</w:t>
       </w:r>
+      <w:proofErr w:type="spellEnd"/>
     </w:p>
     <w:p>
       <w:pPr>
@@ -5629,9 +6126,11 @@
           <w:numId w:val="9"/>
         </w:numPr>
       </w:pPr>
+      <w:proofErr w:type="spellStart"/>
       <w:r>
         <w:t>WayneMessam</w:t>
       </w:r>
+      <w:proofErr w:type="spellEnd"/>
     </w:p>
     <w:p>
       <w:pPr>
@@ -5641,9 +6140,11 @@
           <w:numId w:val="9"/>
         </w:numPr>
       </w:pPr>
+      <w:proofErr w:type="spellStart"/>
       <w:r>
         <w:t>MarkSanford</w:t>
       </w:r>
+      <w:proofErr w:type="spellEnd"/>
     </w:p>
     <w:p>
       <w:pPr>
@@ -5673,11 +6174,11 @@
       <w:pPr>
         <w:pStyle w:val="Heading6"/>
       </w:pPr>
-      <w:bookmarkStart w:id="31" w:name="fig.24-top-features-candidates-cluster"/>
+      <w:bookmarkStart w:id="29" w:name="fig.24-top-features-candidates-cluster"/>
       <w:r>
         <w:t>Fig.24 Top Features: Candidates Cluster</w:t>
       </w:r>
-      <w:bookmarkEnd w:id="31"/>
+      <w:bookmarkEnd w:id="29"/>
     </w:p>
     <w:p>
       <w:pPr>
@@ -5734,12 +6235,12 @@
       <w:pPr>
         <w:pStyle w:val="Heading6"/>
       </w:pPr>
-      <w:bookmarkStart w:id="32" w:name="fig.25-top-features-non-candidates-clust"/>
+      <w:bookmarkStart w:id="30" w:name="fig.25-top-features-non-candidates-clust"/>
       <w:r>
         <w:lastRenderedPageBreak/>
         <w:t>Fig.25 Top Features: Non-Candidates Cluster</w:t>
       </w:r>
-      <w:bookmarkEnd w:id="32"/>
+      <w:bookmarkEnd w:id="30"/>
     </w:p>
     <w:p>
       <w:pPr>
@@ -5804,11 +6305,11 @@
       <w:pPr>
         <w:pStyle w:val="Heading6"/>
       </w:pPr>
-      <w:bookmarkStart w:id="33" w:name="fig.26-top-distinctive-terms-for-cluster"/>
+      <w:bookmarkStart w:id="31" w:name="fig.26-top-distinctive-terms-for-cluster"/>
       <w:r>
         <w:t>Fig.26 Top Distinctive Terms for Clustering</w:t>
       </w:r>
-      <w:bookmarkEnd w:id="33"/>
+      <w:bookmarkEnd w:id="31"/>
     </w:p>
     <w:p>
       <w:pPr>
@@ -5865,10 +6366,39 @@
       <w:pPr>
         <w:pStyle w:val="Heading2"/>
       </w:pPr>
-      <w:bookmarkStart w:id="34" w:name="models"/>
-      <w:bookmarkStart w:id="35" w:name="_Toc42193478"/>
+      <w:bookmarkStart w:id="32" w:name="models"/>
+      <w:bookmarkStart w:id="33" w:name="_Toc42193478"/>
       <w:r>
         <w:t>Models</w:t>
+      </w:r>
+      <w:bookmarkEnd w:id="32"/>
+      <w:bookmarkEnd w:id="33"/>
+    </w:p>
+    <w:p>
+      <w:pPr>
+        <w:pStyle w:val="FirstParagraph"/>
+      </w:pPr>
+      <w:r>
+        <w:t>Numerous models were created using several different approaches for configuring the data. A limited amount of initial preprocessing was required, as the vectorizer functions were leveraged to do the majority of the cleaning. Web addresses, retweets (“rt”), and ampersands (“amp”) were removed from the text.</w:t>
+      </w:r>
+    </w:p>
+    <w:p>
+      <w:pPr>
+        <w:pStyle w:val="BodyText"/>
+      </w:pPr>
+      <w:r>
+        <w:lastRenderedPageBreak/>
+        <w:t>The initial strategy was to model all the Tweets from 2018, which would represent a fixed window to limit bias by evaluating Tweets before the majority of candidates had announced their campaigns. However, based on the API limitations of Twitter, this strategy proved difficult, as most of the Tweets came from 2019 &amp; 2020 (Figure 7). In addition, the total number of allowed Tweets per handle appeared to be limited (Figure 8).</w:t>
+      </w:r>
+    </w:p>
+    <w:p>
+      <w:pPr>
+        <w:pStyle w:val="Heading3"/>
+      </w:pPr>
+      <w:bookmarkStart w:id="34" w:name="strategy-1-api-balancing-bias-mitigation"/>
+      <w:bookmarkStart w:id="35" w:name="_Toc42193479"/>
+      <w:r>
+        <w:t>Strategy 1: API Balancing &amp; Bias Mitigation</w:t>
       </w:r>
       <w:bookmarkEnd w:id="34"/>
       <w:bookmarkEnd w:id="35"/>
@@ -5878,47 +6408,34 @@
         <w:pStyle w:val="FirstParagraph"/>
       </w:pPr>
       <w:r>
-        <w:t>Numerous models were created using several different approaches for configuring the data. A limited amount of initial preprocessing was required, as the vectorizer functions were leveraged to do the majority of the cleaning. Web addresses, retweets (“rt”), and ampersands (“amp”) were removed from the text.</w:t>
-      </w:r>
-    </w:p>
-    <w:p>
-      <w:pPr>
-        <w:pStyle w:val="BodyText"/>
-      </w:pPr>
-      <w:r>
-        <w:lastRenderedPageBreak/>
-        <w:t>The initial strategy was to model all the Tweets from 2018, which would represent a fixed window to limit bias by evaluating Tweets before the majority of candidates had announced their campaigns. However, based on the API limitations of Twitter, this strategy proved difficult, as most of the Tweets came from 2019 &amp; 2020 (Figure 7). In addition, the total number of allowed Tweets per handle appeared to be limited (Figure 8).</w:t>
-      </w:r>
-    </w:p>
-    <w:p>
-      <w:pPr>
-        <w:pStyle w:val="Heading3"/>
-      </w:pPr>
-      <w:bookmarkStart w:id="36" w:name="strategy-1-api-balancing-bias-mitigation"/>
-      <w:bookmarkStart w:id="37" w:name="_Toc42193479"/>
-      <w:r>
-        <w:t>Strategy 1: API Balancing &amp; Bias Mitigation</w:t>
+        <w:t xml:space="preserve">To limit the number of Tweets used after 2018, the first set of models took all of the Tweets from 2018 for both 2020 primary candidates and non-candidates. For those with no records in 2018 (either because they didn’t Tweet or the number of Tweets pulled was limited), the remaining collection of Tweets was grouped by handle then sorted by date. The median value of Tweets per handle from 2018 was calculated (198 Tweets), then up to the first 198 Tweets per handle were pulled from the non-2018 collection so that the number of Tweets was balanced between candidates and non-candidates. Each handle was then aggregated to contain one corpus per handle, which resulted in 34 and 75 handles for candidates and non-candidates, respectively. To ensure interclass balance, a random sample of 34 non-candidates was selected. Finally, the candidates and non-candidates were merged into a single </w:t>
+      </w:r>
+      <w:proofErr w:type="spellStart"/>
+      <w:r>
+        <w:t>dataframe</w:t>
+      </w:r>
+      <w:proofErr w:type="spellEnd"/>
+      <w:r>
+        <w:t xml:space="preserve">. Figure 27 below provides a diagram of this data strategy. The resulting data frame contained 68 individual handles with an approximate collective 25,000 Tweets. The benefit of this method was ensuring interclass balance, a similar number of Tweets per handle, and a timeframe as close to 2018 as possible, when candidates would be deciding whether or not to run but prior to making their announcements. However, the cost of this method was significant </w:t>
+      </w:r>
+      <w:proofErr w:type="spellStart"/>
+      <w:r>
+        <w:t>downselecting</w:t>
+      </w:r>
+      <w:proofErr w:type="spellEnd"/>
+      <w:r>
+        <w:t xml:space="preserve"> of Tweets from the original dataset, which may lead to degraded model results.</w:t>
+      </w:r>
+    </w:p>
+    <w:p>
+      <w:pPr>
+        <w:pStyle w:val="Heading6"/>
+      </w:pPr>
+      <w:bookmarkStart w:id="36" w:name="fig.27-flow-of-data-for-the-first-set-of"/>
+      <w:r>
+        <w:t>Fig.27 Flow of data for the first set of models</w:t>
       </w:r>
       <w:bookmarkEnd w:id="36"/>
-      <w:bookmarkEnd w:id="37"/>
-    </w:p>
-    <w:p>
-      <w:pPr>
-        <w:pStyle w:val="FirstParagraph"/>
-      </w:pPr>
-      <w:r>
-        <w:t>To limit the number of Tweets used after 2018, the first set of models took all of the Tweets from 2018 for both 2020 primary candidates and non-candidates. For those with no records in 2018 (either because they didn’t Tweet or the number of Tweets pulled was limited), the remaining collection of Tweets was grouped by handle then sorted by date. The median value of Tweets per handle from 2018 was calculated (198 Tweets), then up to the first 198 Tweets per handle were pulled from the non-2018 collection so that the number of Tweets was balanced between candidates and non-candidates. Each handle was then aggregated to contain one corpus per handle, which resulted in 34 and 75 handles for candidates and non-candidates, respectively. To ensure interclass balance, a random sample of 34 non-candidates was selected. Finally, the candidates and non-candidates were merged into a single dataframe. Figure 27 below provides a diagram of this data strategy. The resulting data frame contained 68 individual handles with an approximate collective 25,000 Tweets. The benefit of this method was ensuring interclass balance, a similar number of Tweets per handle, and a timeframe as close to 2018 as possible, when candidates would be deciding whether or not to run but prior to making their announcements. However, the cost of this method was significant downselecting of Tweets from the original dataset, which may lead to degraded model results.</w:t>
-      </w:r>
-    </w:p>
-    <w:p>
-      <w:pPr>
-        <w:pStyle w:val="Heading6"/>
-      </w:pPr>
-      <w:bookmarkStart w:id="38" w:name="fig.27-flow-of-data-for-the-first-set-of"/>
-      <w:r>
-        <w:t>Fig.27 Flow of data for the first set of models</w:t>
-      </w:r>
-      <w:bookmarkEnd w:id="38"/>
     </w:p>
     <w:p>
       <w:pPr>
@@ -5975,10 +6492,50 @@
       <w:pPr>
         <w:pStyle w:val="Heading4"/>
       </w:pPr>
-      <w:bookmarkStart w:id="39" w:name="model-1"/>
-      <w:bookmarkStart w:id="40" w:name="_Toc42193480"/>
+      <w:bookmarkStart w:id="37" w:name="model-1"/>
+      <w:bookmarkStart w:id="38" w:name="_Toc42193480"/>
       <w:r>
         <w:t>Model 1</w:t>
+      </w:r>
+      <w:bookmarkEnd w:id="37"/>
+      <w:bookmarkEnd w:id="38"/>
+    </w:p>
+    <w:p>
+      <w:pPr>
+        <w:pStyle w:val="FirstParagraph"/>
+      </w:pPr>
+      <w:r>
+        <w:t xml:space="preserve">The first model within this set used </w:t>
+      </w:r>
+      <w:proofErr w:type="spellStart"/>
+      <w:r>
+        <w:t>CountVectorizer</w:t>
+      </w:r>
+      <w:proofErr w:type="spellEnd"/>
+      <w:r>
+        <w:t xml:space="preserve"> with default settings to represent a base model. This resulted in a term document matrix of over 23,000 features across the 68 handles. As previously mentioned, </w:t>
+      </w:r>
+      <w:proofErr w:type="spellStart"/>
+      <w:r>
+        <w:t>CountVectorizer</w:t>
+      </w:r>
+      <w:proofErr w:type="spellEnd"/>
+      <w:r>
+        <w:t xml:space="preserve"> performs the majority of preprocessing, including removing special characters, punctuation, and tokenization. The data was then split into training and test sets at 70% and 30%, respectively. A multinomial Naïve Bayes (MNB) model with a Laplace of 1 was instantiated as the </w:t>
+      </w:r>
+      <w:r>
+        <w:lastRenderedPageBreak/>
+        <w:t>classifier. The model was trained and predicted on the test set with 5-fold cross validation.</w:t>
+      </w:r>
+    </w:p>
+    <w:p>
+      <w:pPr>
+        <w:pStyle w:val="Heading4"/>
+      </w:pPr>
+      <w:bookmarkStart w:id="39" w:name="model-2"/>
+      <w:bookmarkStart w:id="40" w:name="_Toc42193481"/>
+      <w:r>
+        <w:t>Model 2</w:t>
       </w:r>
       <w:bookmarkEnd w:id="39"/>
       <w:bookmarkEnd w:id="40"/>
@@ -5988,21 +6545,41 @@
         <w:pStyle w:val="FirstParagraph"/>
       </w:pPr>
       <w:r>
-        <w:t xml:space="preserve">The first model within this set used CountVectorizer with default settings to represent a base model. This resulted in a term document matrix of over 23,000 features across the 68 handles. As previously mentioned, CountVectorizer performs the majority of preprocessing, including removing special characters, punctuation, and tokenization. The data was then split into training and test sets at 70% and 30%, respectively. A multinomial Naïve Bayes (MNB) model with a Laplace of 1 was instantiated as the </w:t>
-      </w:r>
-      <w:r>
-        <w:lastRenderedPageBreak/>
-        <w:t>classifier. The model was trained and predicted on the test set with 5-fold cross validation.</w:t>
+        <w:t xml:space="preserve">The second model within this set also used </w:t>
+      </w:r>
+      <w:proofErr w:type="spellStart"/>
+      <w:r>
+        <w:t>CountVectorizer</w:t>
+      </w:r>
+      <w:proofErr w:type="spellEnd"/>
+      <w:r>
+        <w:t xml:space="preserve">, this time adding Porter Stemmer with the intent of combining similar words within the data to provide more informative features. </w:t>
+      </w:r>
+      <w:proofErr w:type="spellStart"/>
+      <w:r>
+        <w:t>Stopwords</w:t>
+      </w:r>
+      <w:proofErr w:type="spellEnd"/>
+      <w:r>
+        <w:t xml:space="preserve"> were also removed to reduce noise. Lastly, after trying several combinations of other parameters (e.g. bigrams, trigrams, max document frequency, etc.), a minimum document frequency of 10% was set. The resulting term document matrix reduced from over 23,000 to 2,200 features. Again, the data was then partitioned with 70% training and 30% testing with </w:t>
+      </w:r>
+      <w:proofErr w:type="gramStart"/>
+      <w:r>
+        <w:t>a</w:t>
+      </w:r>
+      <w:proofErr w:type="gramEnd"/>
+      <w:r>
+        <w:t xml:space="preserve"> MNB model containing a Laplace of 1. The model was trained and predicted on the test set with 5-fold cross validation.</w:t>
       </w:r>
     </w:p>
     <w:p>
       <w:pPr>
         <w:pStyle w:val="Heading4"/>
       </w:pPr>
-      <w:bookmarkStart w:id="41" w:name="model-2"/>
-      <w:bookmarkStart w:id="42" w:name="_Toc42193481"/>
-      <w:r>
-        <w:t>Model 2</w:t>
+      <w:bookmarkStart w:id="41" w:name="model-3"/>
+      <w:bookmarkStart w:id="42" w:name="_Toc42193482"/>
+      <w:r>
+        <w:t>Model 3</w:t>
       </w:r>
       <w:bookmarkEnd w:id="41"/>
       <w:bookmarkEnd w:id="42"/>
@@ -6012,38 +6589,18 @@
         <w:pStyle w:val="FirstParagraph"/>
       </w:pPr>
       <w:r>
-        <w:t>The second model within this set also used CountVectorizer, this time adding Porter Stemmer with the intent of combining similar words within the data to provide more informative features. Stopwords were also removed to reduce noise. Lastly, after trying several combinations of other parameters (e.g. bigrams, trigrams, max document frequency, etc.), a minimum document frequency of 10% was set. The resulting term document matrix reduced from over 23,000 to 2,200 features. Again, the data was then partitioned with 70% training and 30% testing with a MNB model containing a Laplace of 1. The model was trained and predicted on the test set with 5-fold cross validation.</w:t>
-      </w:r>
-    </w:p>
-    <w:p>
-      <w:pPr>
-        <w:pStyle w:val="Heading4"/>
-      </w:pPr>
-      <w:bookmarkStart w:id="43" w:name="model-3"/>
-      <w:bookmarkStart w:id="44" w:name="_Toc42193482"/>
-      <w:r>
-        <w:t>Model 3</w:t>
+        <w:t>The third model was based on the same term document matrix as the second model above, but this time used a Support Vector Machine (SVM) as the classifier. A grid search was performed on the training dataset to find the best parameters. Figure 28 shows the various parameters that were tested, resulting in 1,350 trials overall. The bolded blue text represents the best-performing combination. The model was then trained based on these parameters and predicted using 5-fold cross validation on the test dataset.</w:t>
+      </w:r>
+    </w:p>
+    <w:p>
+      <w:pPr>
+        <w:pStyle w:val="Heading6"/>
+      </w:pPr>
+      <w:bookmarkStart w:id="43" w:name="fig.28-model-3-svm-grid-search-parameter"/>
+      <w:r>
+        <w:t>Fig.28 Model #3 | SVM Grid Search Parameters</w:t>
       </w:r>
       <w:bookmarkEnd w:id="43"/>
-      <w:bookmarkEnd w:id="44"/>
-    </w:p>
-    <w:p>
-      <w:pPr>
-        <w:pStyle w:val="FirstParagraph"/>
-      </w:pPr>
-      <w:r>
-        <w:t>The third model was based on the same term document matrix as the second model above, but this time used a Support Vector Machine (SVM) as the classifier. A grid search was performed on the training dataset to find the best parameters. Figure 28 shows the various parameters that were tested, resulting in 1,350 trials overall. The bolded blue text represents the best-performing combination. The model was then trained based on these parameters and predicted using 5-fold cross validation on the test dataset.</w:t>
-      </w:r>
-    </w:p>
-    <w:p>
-      <w:pPr>
-        <w:pStyle w:val="Heading6"/>
-      </w:pPr>
-      <w:bookmarkStart w:id="45" w:name="fig.28-model-3-svm-grid-search-parameter"/>
-      <w:r>
-        <w:t>Fig.28 Model #3 | SVM Grid Search Parameters</w:t>
-      </w:r>
-      <w:bookmarkEnd w:id="45"/>
     </w:p>
     <w:p>
       <w:pPr>
@@ -6101,17 +6658,49 @@
         <w:pStyle w:val="BodyText"/>
       </w:pPr>
       <w:r>
-        <w:t>Other models were tried under this approach but excluded from this report due to poor results. Some of these variations include the use of TfidfVectorizer, removing any non-alphabetic characters (e.g. numbers), n-grams, and setting maximum document frequencies.</w:t>
+        <w:t xml:space="preserve">Other models were tried under this approach but excluded from this report due to poor results. Some of these variations include the use of </w:t>
+      </w:r>
+      <w:proofErr w:type="spellStart"/>
+      <w:r>
+        <w:t>TfidfVectorizer</w:t>
+      </w:r>
+      <w:proofErr w:type="spellEnd"/>
+      <w:r>
+        <w:t>, removing any non-alphabetic characters (e.g. numbers), n-grams, and setting maximum document frequencies.</w:t>
       </w:r>
     </w:p>
     <w:p>
       <w:pPr>
         <w:pStyle w:val="Heading3"/>
       </w:pPr>
-      <w:bookmarkStart w:id="46" w:name="strategy-2-all-tweets-through-last-annou"/>
-      <w:bookmarkStart w:id="47" w:name="_Toc42193483"/>
+      <w:bookmarkStart w:id="44" w:name="strategy-2-all-tweets-through-last-annou"/>
+      <w:bookmarkStart w:id="45" w:name="_Toc42193483"/>
       <w:r>
         <w:t>Strategy 2: All Tweets through Last Announcement</w:t>
+      </w:r>
+      <w:bookmarkEnd w:id="44"/>
+      <w:bookmarkEnd w:id="45"/>
+    </w:p>
+    <w:p>
+      <w:pPr>
+        <w:pStyle w:val="FirstParagraph"/>
+      </w:pPr>
+      <w:r>
+        <w:t xml:space="preserve">The second set of models used a more relaxed the date strategy compared to the first approach. This second approach used all the Tweets that were posted on or before November 24, 2019, which is the date of the last campaign announcement for the 2020 election. This resulted in a collection of over 230,000 Tweets rather than the 23,000 Tweets used in the first method. Like the first set, web addresses, retweets, and ampersands were removed from the text. In addition, the Tweets were grouped so that </w:t>
+      </w:r>
+      <w:r>
+        <w:lastRenderedPageBreak/>
+        <w:t>each observation contained the aggregated text by handle. This resulted in 104 observations, composed of 30 candidates and 74 non-candidates. A few members of each group were omitted since their Twitter handles returned no Tweets from dates prior to the dataset cutoff. The benefit to this approach is the substantial increase in the number of Tweets added to the corpus, bringing the average number of Tweets per handle to more than 2,200; however, the cost is an increase in data leakage that might occur when Tweets that occur after a campaign announcement are included, especially Tweets occurring on the day of each candidate’s announcement, which would intuitively contain obvious indicators in this problem. In addition, complications may arise when having unbalanced classes.</w:t>
+      </w:r>
+    </w:p>
+    <w:p>
+      <w:pPr>
+        <w:pStyle w:val="Heading4"/>
+      </w:pPr>
+      <w:bookmarkStart w:id="46" w:name="model-4"/>
+      <w:bookmarkStart w:id="47" w:name="_Toc42193484"/>
+      <w:r>
+        <w:t>Model 4</w:t>
       </w:r>
       <w:bookmarkEnd w:id="46"/>
       <w:bookmarkEnd w:id="47"/>
@@ -6121,21 +6710,33 @@
         <w:pStyle w:val="FirstParagraph"/>
       </w:pPr>
       <w:r>
-        <w:t xml:space="preserve">The second set of models used a more relaxed the date strategy compared to the first approach. This second approach used all the Tweets that were posted on or before November 24, 2019, which is the date of the last campaign announcement for the 2020 election. This resulted in a collection of over 230,000 Tweets rather than the 23,000 Tweets used in the first method. Like the first set, web addresses, retweets, and ampersands were removed from the text. In addition, the Tweets were grouped so that </w:t>
-      </w:r>
-      <w:r>
-        <w:lastRenderedPageBreak/>
-        <w:t>each observation contained the aggregated text by handle. This resulted in 104 observations, composed of 30 candidates and 74 non-candidates. A few members of each group were omitted since their Twitter handles returned no Tweets from dates prior to the dataset cutoff. The benefit to this approach is the substantial increase in the number of Tweets added to the corpus, bringing the average number of Tweets per handle to more than 2,200; however, the cost is an increase in data leakage that might occur when Tweets that occur after a campaign announcement are included, especially Tweets occurring on the day of each candidate’s announcement, which would intuitively contain obvious indicators in this problem. In addition, complications may arise when having unbalanced classes.</w:t>
+        <w:t xml:space="preserve">The fourth model mimicked the first model above in that it was treated as a base model containing default parameters of the </w:t>
+      </w:r>
+      <w:proofErr w:type="spellStart"/>
+      <w:r>
+        <w:t>CountVectorizer</w:t>
+      </w:r>
+      <w:proofErr w:type="spellEnd"/>
+      <w:r>
+        <w:t xml:space="preserve"> function. This resulted in more than 115,000 unique features. Similar to the previous models, the data was split into training and test sets at a 70:30 split, although, this time the splitting used a stratified approach so that proportional relationship between the classes remained the same between the training and test datasets in an attempt to mitigate the complications of having imbalanced classes. This model utilized </w:t>
+      </w:r>
+      <w:proofErr w:type="gramStart"/>
+      <w:r>
+        <w:t>a</w:t>
+      </w:r>
+      <w:proofErr w:type="gramEnd"/>
+      <w:r>
+        <w:t xml:space="preserve"> MNB classifier with a Laplace value of 1.</w:t>
       </w:r>
     </w:p>
     <w:p>
       <w:pPr>
         <w:pStyle w:val="Heading4"/>
       </w:pPr>
-      <w:bookmarkStart w:id="48" w:name="model-4"/>
-      <w:bookmarkStart w:id="49" w:name="_Toc42193484"/>
-      <w:r>
-        <w:t>Model 4</w:t>
+      <w:bookmarkStart w:id="48" w:name="model-5"/>
+      <w:bookmarkStart w:id="49" w:name="_Toc42193485"/>
+      <w:r>
+        <w:t>Model 5</w:t>
       </w:r>
       <w:bookmarkEnd w:id="48"/>
       <w:bookmarkEnd w:id="49"/>
@@ -6145,17 +6746,25 @@
         <w:pStyle w:val="FirstParagraph"/>
       </w:pPr>
       <w:r>
-        <w:t>The fourth model mimicked the first model above in that it was treated as a base model containing default parameters of the CountVectorizer function. This resulted in more than 115,000 unique features. Similar to the previous models, the data was split into training and test sets at a 70:30 split, although, this time the splitting used a stratified approach so that proportional relationship between the classes remained the same between the training and test datasets in an attempt to mitigate the complications of having imbalanced classes. This model utilized a MNB classifier with a Laplace value of 1.</w:t>
+        <w:t xml:space="preserve">The fifth model copied the second model above regarding the vectorization parameters. This provided a term document matrix containing 7,700 features. To remain consistent with the previous model, a stratified splitting method was used at 70% train and 30% test. This model also utilized </w:t>
+      </w:r>
+      <w:proofErr w:type="gramStart"/>
+      <w:r>
+        <w:t>a</w:t>
+      </w:r>
+      <w:proofErr w:type="gramEnd"/>
+      <w:r>
+        <w:t xml:space="preserve"> MNB classifier with a Laplace value of 1.</w:t>
       </w:r>
     </w:p>
     <w:p>
       <w:pPr>
         <w:pStyle w:val="Heading4"/>
       </w:pPr>
-      <w:bookmarkStart w:id="50" w:name="model-5"/>
-      <w:bookmarkStart w:id="51" w:name="_Toc42193485"/>
-      <w:r>
-        <w:t>Model 5</w:t>
+      <w:bookmarkStart w:id="50" w:name="model-6"/>
+      <w:bookmarkStart w:id="51" w:name="_Toc42193486"/>
+      <w:r>
+        <w:t>Model 6</w:t>
       </w:r>
       <w:bookmarkEnd w:id="50"/>
       <w:bookmarkEnd w:id="51"/>
@@ -6165,38 +6774,18 @@
         <w:pStyle w:val="FirstParagraph"/>
       </w:pPr>
       <w:r>
-        <w:t>The fifth model copied the second model above regarding the vectorization parameters. This provided a term document matrix containing 7,700 features. To remain consistent with the previous model, a stratified splitting method was used at 70% train and 30% test. This model also utilized a MNB classifier with a Laplace value of 1.</w:t>
-      </w:r>
-    </w:p>
-    <w:p>
-      <w:pPr>
-        <w:pStyle w:val="Heading4"/>
-      </w:pPr>
-      <w:bookmarkStart w:id="52" w:name="model-6"/>
-      <w:bookmarkStart w:id="53" w:name="_Toc42193486"/>
-      <w:r>
-        <w:t>Model 6</w:t>
+        <w:t>The sixth model used the vectorized train/test data from the fifth model. It also followed the third model and performed a grid search over SVM parameters. Figure 29 shows the attempted parameters with the best combination in bolded blue text. Interestingly, this model performed better with a linear kernel and low cost as opposed to the non-linear and higher cost combination of the third model. For an advanced and summarized look, Figure 47 at the end of the results section shows a list of models with parameter values and results for each.</w:t>
+      </w:r>
+    </w:p>
+    <w:p>
+      <w:pPr>
+        <w:pStyle w:val="Heading6"/>
+      </w:pPr>
+      <w:bookmarkStart w:id="52" w:name="fig.29-model-6-svm-grid-search-parameter"/>
+      <w:r>
+        <w:t>Fig.29 Model #6 | SVM Grid Search Parameters</w:t>
       </w:r>
       <w:bookmarkEnd w:id="52"/>
-      <w:bookmarkEnd w:id="53"/>
-    </w:p>
-    <w:p>
-      <w:pPr>
-        <w:pStyle w:val="FirstParagraph"/>
-      </w:pPr>
-      <w:r>
-        <w:t>The sixth model used the vectorized train/test data from the fifth model. It also followed the third model and performed a grid search over SVM parameters. Figure 29 shows the attempted parameters with the best combination in bolded blue text. Interestingly, this model performed better with a linear kernel and low cost as opposed to the non-linear and higher cost combination of the third model. For an advanced and summarized look, Figure 47 at the end of the results section shows a list of models with parameter values and results for each.</w:t>
-      </w:r>
-    </w:p>
-    <w:p>
-      <w:pPr>
-        <w:pStyle w:val="Heading6"/>
-      </w:pPr>
-      <w:bookmarkStart w:id="54" w:name="fig.29-model-6-svm-grid-search-parameter"/>
-      <w:r>
-        <w:t>Fig.29 Model #6 | SVM Grid Search Parameters</w:t>
-      </w:r>
-      <w:bookmarkEnd w:id="54"/>
     </w:p>
     <w:p>
       <w:pPr>
@@ -6253,56 +6842,56 @@
       <w:pPr>
         <w:pStyle w:val="Heading1"/>
       </w:pPr>
-      <w:bookmarkStart w:id="55" w:name="results"/>
-      <w:bookmarkStart w:id="56" w:name="_Toc42193487"/>
+      <w:bookmarkStart w:id="53" w:name="results"/>
+      <w:bookmarkStart w:id="54" w:name="_Toc42193487"/>
       <w:r>
         <w:lastRenderedPageBreak/>
         <w:t>Results</w:t>
       </w:r>
+      <w:bookmarkEnd w:id="53"/>
+      <w:bookmarkEnd w:id="54"/>
+    </w:p>
+    <w:p>
+      <w:pPr>
+        <w:pStyle w:val="Heading3"/>
+      </w:pPr>
+      <w:bookmarkStart w:id="55" w:name="strategy-1"/>
+      <w:bookmarkStart w:id="56" w:name="_Toc42193488"/>
+      <w:r>
+        <w:t>Strategy 1</w:t>
+      </w:r>
       <w:bookmarkEnd w:id="55"/>
       <w:bookmarkEnd w:id="56"/>
     </w:p>
     <w:p>
       <w:pPr>
-        <w:pStyle w:val="Heading3"/>
-      </w:pPr>
-      <w:bookmarkStart w:id="57" w:name="strategy-1"/>
-      <w:bookmarkStart w:id="58" w:name="_Toc42193488"/>
-      <w:r>
-        <w:t>Strategy 1</w:t>
+        <w:pStyle w:val="Heading4"/>
+      </w:pPr>
+      <w:bookmarkStart w:id="57" w:name="model-1-1"/>
+      <w:bookmarkStart w:id="58" w:name="_Toc42193489"/>
+      <w:r>
+        <w:t>Model 1</w:t>
       </w:r>
       <w:bookmarkEnd w:id="57"/>
       <w:bookmarkEnd w:id="58"/>
     </w:p>
     <w:p>
       <w:pPr>
-        <w:pStyle w:val="Heading4"/>
-      </w:pPr>
-      <w:bookmarkStart w:id="59" w:name="model-1-1"/>
-      <w:bookmarkStart w:id="60" w:name="_Toc42193489"/>
-      <w:r>
-        <w:t>Model 1</w:t>
+        <w:pStyle w:val="FirstParagraph"/>
+      </w:pPr>
+      <w:r>
+        <w:t>The first (base) model provided better than expected results, given the lack of tuning parameters and reduced amount of data. The 5-fold cross validation on testing data resulted in 75% accuracy. Examining a sample fold, as in Figure 30, demonstrates that the model struggles to predict the candidates who did not run, resulting in many false positives (predicting that a person would launch a campaign when they did not). Of course, the result may be reversed in another fold, showing many false negatives (predicting that a person would not launch a campaign when they did).</w:t>
+      </w:r>
+    </w:p>
+    <w:p>
+      <w:pPr>
+        <w:pStyle w:val="Heading6"/>
+      </w:pPr>
+      <w:bookmarkStart w:id="59" w:name="fig.30-model-1-confusion-matrix-of-an-ex"/>
+      <w:r>
+        <w:t>Fig.30 Model #1 | Confusion Matrix of an Example Fold</w:t>
       </w:r>
       <w:bookmarkEnd w:id="59"/>
-      <w:bookmarkEnd w:id="60"/>
-    </w:p>
-    <w:p>
-      <w:pPr>
-        <w:pStyle w:val="FirstParagraph"/>
-      </w:pPr>
-      <w:r>
-        <w:t>The first (base) model provided better than expected results, given the lack of tuning parameters and reduced amount of data. The 5-fold cross validation on testing data resulted in 75% accuracy. Examining a sample fold, as in Figure 30, demonstrates that the model struggles to predict the candidates who did not run, resulting in many false positives (predicting that a person would launch a campaign when they did not). Of course, the result may be reversed in another fold, showing many false negatives (predicting that a person would not launch a campaign when they did).</w:t>
-      </w:r>
-    </w:p>
-    <w:p>
-      <w:pPr>
-        <w:pStyle w:val="Heading6"/>
-      </w:pPr>
-      <w:bookmarkStart w:id="61" w:name="fig.30-model-1-confusion-matrix-of-an-ex"/>
-      <w:r>
-        <w:t>Fig.30 Model #1 | Confusion Matrix of an Example Fold</w:t>
-      </w:r>
-      <w:bookmarkEnd w:id="61"/>
     </w:p>
     <w:p>
       <w:pPr>
@@ -6367,11 +6956,11 @@
       <w:pPr>
         <w:pStyle w:val="Heading6"/>
       </w:pPr>
-      <w:bookmarkStart w:id="62" w:name="fig.31-model-1-roc-curve-of-an-example-f"/>
+      <w:bookmarkStart w:id="60" w:name="fig.31-model-1-roc-curve-of-an-example-f"/>
       <w:r>
         <w:t>Fig.31 Model #1 | ROC Curve of an Example Fold</w:t>
       </w:r>
-      <w:bookmarkEnd w:id="62"/>
+      <w:bookmarkEnd w:id="60"/>
     </w:p>
     <w:p>
       <w:pPr>
@@ -6436,12 +7025,20 @@
       <w:pPr>
         <w:pStyle w:val="Heading6"/>
       </w:pPr>
-      <w:bookmarkStart w:id="63" w:name="fig.32-model-1-top-most-indicative-words"/>
+      <w:bookmarkStart w:id="61" w:name="fig.32-model-1-top-most-indicative-words"/>
       <w:r>
         <w:lastRenderedPageBreak/>
-        <w:t>Fig.32 Model #1 | Top Most Indicative Words</w:t>
-      </w:r>
-      <w:bookmarkEnd w:id="63"/>
+        <w:t xml:space="preserve">Fig.32 Model #1 | </w:t>
+      </w:r>
+      <w:proofErr w:type="gramStart"/>
+      <w:r>
+        <w:t>Top Most</w:t>
+      </w:r>
+      <w:proofErr w:type="gramEnd"/>
+      <w:r>
+        <w:t xml:space="preserve"> Indicative Words</w:t>
+      </w:r>
+      <w:bookmarkEnd w:id="61"/>
     </w:p>
     <w:p>
       <w:pPr>
@@ -6498,31 +7095,31 @@
       <w:pPr>
         <w:pStyle w:val="Heading4"/>
       </w:pPr>
-      <w:bookmarkStart w:id="64" w:name="model-2-1"/>
-      <w:bookmarkStart w:id="65" w:name="_Toc42193490"/>
+      <w:bookmarkStart w:id="62" w:name="model-2-1"/>
+      <w:bookmarkStart w:id="63" w:name="_Toc42193490"/>
       <w:r>
         <w:t>Model 2</w:t>
       </w:r>
+      <w:bookmarkEnd w:id="62"/>
+      <w:bookmarkEnd w:id="63"/>
+    </w:p>
+    <w:p>
+      <w:pPr>
+        <w:pStyle w:val="FirstParagraph"/>
+      </w:pPr>
+      <w:r>
+        <w:t>The second model saw an increase in the 5-fold cross validation accuracy to 80%. Again, looking at the outcome of a sample fold in Figure 33 reveals that the model struggles with non-candidates, although not as much as Model 1.</w:t>
+      </w:r>
+    </w:p>
+    <w:p>
+      <w:pPr>
+        <w:pStyle w:val="Heading6"/>
+      </w:pPr>
+      <w:bookmarkStart w:id="64" w:name="fig.33-model-2-confusion-matrix-of-an-ex"/>
+      <w:r>
+        <w:t>Fig.33 Model #2 | Confusion Matrix of an Example Fold</w:t>
+      </w:r>
       <w:bookmarkEnd w:id="64"/>
-      <w:bookmarkEnd w:id="65"/>
-    </w:p>
-    <w:p>
-      <w:pPr>
-        <w:pStyle w:val="FirstParagraph"/>
-      </w:pPr>
-      <w:r>
-        <w:t>The second model saw an increase in the 5-fold cross validation accuracy to 80%. Again, looking at the outcome of a sample fold in Figure 33 reveals that the model struggles with non-candidates, although not as much as Model 1.</w:t>
-      </w:r>
-    </w:p>
-    <w:p>
-      <w:pPr>
-        <w:pStyle w:val="Heading6"/>
-      </w:pPr>
-      <w:bookmarkStart w:id="66" w:name="fig.33-model-2-confusion-matrix-of-an-ex"/>
-      <w:r>
-        <w:t>Fig.33 Model #2 | Confusion Matrix of an Example Fold</w:t>
-      </w:r>
-      <w:bookmarkEnd w:id="66"/>
     </w:p>
     <w:p>
       <w:pPr>
@@ -6587,11 +7184,11 @@
       <w:pPr>
         <w:pStyle w:val="Heading6"/>
       </w:pPr>
-      <w:bookmarkStart w:id="67" w:name="fig.34-model-2-roc-curve-of-an-example-f"/>
+      <w:bookmarkStart w:id="65" w:name="fig.34-model-2-roc-curve-of-an-example-f"/>
       <w:r>
         <w:t>Fig.34 Model #2 | ROC Curve of an Example Fold</w:t>
       </w:r>
-      <w:bookmarkEnd w:id="67"/>
+      <w:bookmarkEnd w:id="65"/>
     </w:p>
     <w:p>
       <w:pPr>
@@ -6653,18 +7250,26 @@
       </w:r>
       <w:r>
         <w:lastRenderedPageBreak/>
-        <w:t>among those who were predicted to not run, and “trump”, “need”, and “peopl” (stemmed from “people”) among those who were predicted to run.</w:t>
+        <w:t>among those who were predicted to not run, and “trump”, “need”, and “</w:t>
+      </w:r>
+      <w:proofErr w:type="spellStart"/>
+      <w:r>
+        <w:t>peopl</w:t>
+      </w:r>
+      <w:proofErr w:type="spellEnd"/>
+      <w:r>
+        <w:t>” (stemmed from “people”) among those who were predicted to run.</w:t>
       </w:r>
     </w:p>
     <w:p>
       <w:pPr>
         <w:pStyle w:val="Heading6"/>
       </w:pPr>
-      <w:bookmarkStart w:id="68" w:name="fig.35-model-2-most-indicative-words"/>
+      <w:bookmarkStart w:id="66" w:name="fig.35-model-2-most-indicative-words"/>
       <w:r>
         <w:t>Fig.35 Model #2 | Most Indicative Words</w:t>
       </w:r>
-      <w:bookmarkEnd w:id="68"/>
+      <w:bookmarkEnd w:id="66"/>
     </w:p>
     <w:p>
       <w:pPr>
@@ -6721,31 +7326,39 @@
       <w:pPr>
         <w:pStyle w:val="Heading4"/>
       </w:pPr>
-      <w:bookmarkStart w:id="69" w:name="model-3-1"/>
-      <w:bookmarkStart w:id="70" w:name="_Toc42193491"/>
+      <w:bookmarkStart w:id="67" w:name="model-3-1"/>
+      <w:bookmarkStart w:id="68" w:name="_Toc42193491"/>
       <w:r>
         <w:t>Model 3</w:t>
       </w:r>
+      <w:bookmarkEnd w:id="67"/>
+      <w:bookmarkEnd w:id="68"/>
+    </w:p>
+    <w:p>
+      <w:pPr>
+        <w:pStyle w:val="FirstParagraph"/>
+      </w:pPr>
+      <w:r>
+        <w:t xml:space="preserve">The third model, which used the same data as Model 2 but with an SVM classifier regressed in performance. The 5-fold cross validation on testing data was 76%, a slight decrease compared to the previous model. In </w:t>
+      </w:r>
+      <w:proofErr w:type="gramStart"/>
+      <w:r>
+        <w:t>fact</w:t>
+      </w:r>
+      <w:proofErr w:type="gramEnd"/>
+      <w:r>
+        <w:t xml:space="preserve"> this classifier was closer in performance to the first model (Figure 36).</w:t>
+      </w:r>
+    </w:p>
+    <w:p>
+      <w:pPr>
+        <w:pStyle w:val="Heading6"/>
+      </w:pPr>
+      <w:bookmarkStart w:id="69" w:name="fig.36-model-3-confusion-matrix-of-an-ex"/>
+      <w:r>
+        <w:t>Fig.36 Model #3 | Confusion Matrix of an Example Fold</w:t>
+      </w:r>
       <w:bookmarkEnd w:id="69"/>
-      <w:bookmarkEnd w:id="70"/>
-    </w:p>
-    <w:p>
-      <w:pPr>
-        <w:pStyle w:val="FirstParagraph"/>
-      </w:pPr>
-      <w:r>
-        <w:t>The third model, which used the same data as Model 2 but with an SVM classifier regressed in performance. The 5-fold cross validation on testing data was 76%, a slight decrease compared to the previous model. In fact this classifier was closer in performance to the first model (Figure 36).</w:t>
-      </w:r>
-    </w:p>
-    <w:p>
-      <w:pPr>
-        <w:pStyle w:val="Heading6"/>
-      </w:pPr>
-      <w:bookmarkStart w:id="71" w:name="fig.36-model-3-confusion-matrix-of-an-ex"/>
-      <w:r>
-        <w:t>Fig.36 Model #3 | Confusion Matrix of an Example Fold</w:t>
-      </w:r>
-      <w:bookmarkEnd w:id="71"/>
     </w:p>
     <w:p>
       <w:pPr>
@@ -6810,11 +7423,11 @@
       <w:pPr>
         <w:pStyle w:val="Heading6"/>
       </w:pPr>
-      <w:bookmarkStart w:id="72" w:name="fig.37-model-3-roc-curve-of-an-example-f"/>
+      <w:bookmarkStart w:id="70" w:name="fig.37-model-3-roc-curve-of-an-example-f"/>
       <w:r>
         <w:t>Fig.37 Model #3 | ROC Curve of an Example Fold</w:t>
       </w:r>
-      <w:bookmarkEnd w:id="72"/>
+      <w:bookmarkEnd w:id="70"/>
     </w:p>
     <w:p>
       <w:pPr>
@@ -6872,7 +7485,15 @@
         <w:pStyle w:val="BodyText"/>
       </w:pPr>
       <w:r>
-        <w:t xml:space="preserve">Overall, in the first set of models, the second model, containing the MNB model with stopwords removed, stemmed features, and a minimum document frequency of 10% </w:t>
+        <w:t xml:space="preserve">Overall, in the first set of models, the second model, containing the MNB model with </w:t>
+      </w:r>
+      <w:proofErr w:type="spellStart"/>
+      <w:r>
+        <w:t>stopwords</w:t>
+      </w:r>
+      <w:proofErr w:type="spellEnd"/>
+      <w:r>
+        <w:t xml:space="preserve"> removed, stemmed features, and a minimum document frequency of 10% </w:t>
       </w:r>
       <w:r>
         <w:lastRenderedPageBreak/>
@@ -6883,43 +7504,43 @@
       <w:pPr>
         <w:pStyle w:val="Heading3"/>
       </w:pPr>
-      <w:bookmarkStart w:id="73" w:name="strategy-2"/>
-      <w:bookmarkStart w:id="74" w:name="_Toc42193492"/>
+      <w:bookmarkStart w:id="71" w:name="strategy-2"/>
+      <w:bookmarkStart w:id="72" w:name="_Toc42193492"/>
       <w:r>
         <w:t>Strategy 2</w:t>
+      </w:r>
+      <w:bookmarkEnd w:id="71"/>
+      <w:bookmarkEnd w:id="72"/>
+    </w:p>
+    <w:p>
+      <w:pPr>
+        <w:pStyle w:val="Heading4"/>
+      </w:pPr>
+      <w:bookmarkStart w:id="73" w:name="model-4-1"/>
+      <w:bookmarkStart w:id="74" w:name="_Toc42193493"/>
+      <w:r>
+        <w:t>Model 4</w:t>
       </w:r>
       <w:bookmarkEnd w:id="73"/>
       <w:bookmarkEnd w:id="74"/>
     </w:p>
     <w:p>
       <w:pPr>
-        <w:pStyle w:val="Heading4"/>
-      </w:pPr>
-      <w:bookmarkStart w:id="75" w:name="model-4-1"/>
-      <w:bookmarkStart w:id="76" w:name="_Toc42193493"/>
-      <w:r>
-        <w:t>Model 4</w:t>
+        <w:pStyle w:val="FirstParagraph"/>
+      </w:pPr>
+      <w:r>
+        <w:t>Turning to the second set of models, which used the increased number of Tweets, the fourth model with base parameters saw an increase in performance compared to the first model with a 5-fold cross validation F1 score of 80%. Thus, having the broader corpus from the larger pool of Tweets appears to provide an increase in accuracy of six percentage points over the first model. The confusion matrix and classification report in Figure 38 show that the MNB model does well in predicting the cases where a campaign was not launched, resulting in fewer false positives. The F1 measure of the “didn’t run” class is 91%, a significant improvement over previous models. The F1-score is being used in this second set of models due to the unbalanced nature of the classes.</w:t>
+      </w:r>
+    </w:p>
+    <w:p>
+      <w:pPr>
+        <w:pStyle w:val="Heading6"/>
+      </w:pPr>
+      <w:bookmarkStart w:id="75" w:name="fig.38-model-4-confusion-matrix-classifi"/>
+      <w:r>
+        <w:t>Fig.38 Model #4 | Confusion Matrix &amp; Classification Report of an Example Fold</w:t>
       </w:r>
       <w:bookmarkEnd w:id="75"/>
-      <w:bookmarkEnd w:id="76"/>
-    </w:p>
-    <w:p>
-      <w:pPr>
-        <w:pStyle w:val="FirstParagraph"/>
-      </w:pPr>
-      <w:r>
-        <w:t>Turning to the second set of models, which used the increased number of Tweets, the fourth model with base parameters saw an increase in performance compared to the first model with a 5-fold cross validation F1 score of 80%. Thus, having the broader corpus from the larger pool of Tweets appears to provide an increase in accuracy of six percentage points over the first model. The confusion matrix and classification report in Figure 38 show that the MNB model does well in predicting the cases where a campaign was not launched, resulting in fewer false positives. The F1 measure of the “didn’t run” class is 91%, a significant improvement over previous models. The F1-score is being used in this second set of models due to the unbalanced nature of the classes.</w:t>
-      </w:r>
-    </w:p>
-    <w:p>
-      <w:pPr>
-        <w:pStyle w:val="Heading6"/>
-      </w:pPr>
-      <w:bookmarkStart w:id="77" w:name="fig.38-model-4-confusion-matrix-classifi"/>
-      <w:r>
-        <w:t>Fig.38 Model #4 | Confusion Matrix &amp; Classification Report of an Example Fold</w:t>
-      </w:r>
-      <w:bookmarkEnd w:id="77"/>
     </w:p>
     <w:p>
       <w:pPr>
@@ -6984,11 +7605,11 @@
       <w:pPr>
         <w:pStyle w:val="Heading6"/>
       </w:pPr>
-      <w:bookmarkStart w:id="78" w:name="fig.39-model-4-roc-curve"/>
+      <w:bookmarkStart w:id="76" w:name="fig.39-model-4-roc-curve"/>
       <w:r>
         <w:t>Fig.39 Model #4 | ROC Curve</w:t>
       </w:r>
-      <w:bookmarkEnd w:id="78"/>
+      <w:bookmarkEnd w:id="76"/>
     </w:p>
     <w:p>
       <w:pPr>
@@ -7053,12 +7674,12 @@
       <w:pPr>
         <w:pStyle w:val="Heading6"/>
       </w:pPr>
-      <w:bookmarkStart w:id="79" w:name="fig.40-model-4-most-indicative-words"/>
+      <w:bookmarkStart w:id="77" w:name="fig.40-model-4-most-indicative-words"/>
       <w:r>
         <w:lastRenderedPageBreak/>
         <w:t>Fig.40 Model #4 | Most Indicative Words</w:t>
       </w:r>
-      <w:bookmarkEnd w:id="79"/>
+      <w:bookmarkEnd w:id="77"/>
     </w:p>
     <w:p>
       <w:pPr>
@@ -7115,31 +7736,31 @@
       <w:pPr>
         <w:pStyle w:val="Heading4"/>
       </w:pPr>
-      <w:bookmarkStart w:id="80" w:name="model-5-1"/>
-      <w:bookmarkStart w:id="81" w:name="_Toc42193494"/>
+      <w:bookmarkStart w:id="78" w:name="model-5-1"/>
+      <w:bookmarkStart w:id="79" w:name="_Toc42193494"/>
       <w:r>
         <w:t>Model 5</w:t>
       </w:r>
+      <w:bookmarkEnd w:id="78"/>
+      <w:bookmarkEnd w:id="79"/>
+    </w:p>
+    <w:p>
+      <w:pPr>
+        <w:pStyle w:val="FirstParagraph"/>
+      </w:pPr>
+      <w:r>
+        <w:t>The fifth model saw a significant increase in performance with a 5-fold cross validation testing F1 measure of 92% for the “ran” class. Removing stop words, stemming, and setting a minimum threshold for document frequency performed well on the larger dataset and was able to reduce a significant amount of noise. Figure 41 shows the sample confusion matrix and classification report. Those who ran were predicted perfectly (100% recall), whereas those who did not run were predicted correctly 21 out of 23 times (91% recall). Both of these values represent an improvement over any of the other models.</w:t>
+      </w:r>
+    </w:p>
+    <w:p>
+      <w:pPr>
+        <w:pStyle w:val="Heading6"/>
+      </w:pPr>
+      <w:bookmarkStart w:id="80" w:name="fig.41-model-5-confusion-matrix-classifi"/>
+      <w:r>
+        <w:t>Fig.41 Model #5 | Confusion Matrix &amp; Classification Report of an Example Fold</w:t>
+      </w:r>
       <w:bookmarkEnd w:id="80"/>
-      <w:bookmarkEnd w:id="81"/>
-    </w:p>
-    <w:p>
-      <w:pPr>
-        <w:pStyle w:val="FirstParagraph"/>
-      </w:pPr>
-      <w:r>
-        <w:t>The fifth model saw a significant increase in performance with a 5-fold cross validation testing F1 measure of 92% for the “ran” class. Removing stop words, stemming, and setting a minimum threshold for document frequency performed well on the larger dataset and was able to reduce a significant amount of noise. Figure 41 shows the sample confusion matrix and classification report. Those who ran were predicted perfectly (100% recall), whereas those who did not run were predicted correctly 21 out of 23 times (91% recall). Both of these values represent an improvement over any of the other models.</w:t>
-      </w:r>
-    </w:p>
-    <w:p>
-      <w:pPr>
-        <w:pStyle w:val="Heading6"/>
-      </w:pPr>
-      <w:bookmarkStart w:id="82" w:name="fig.41-model-5-confusion-matrix-classifi"/>
-      <w:r>
-        <w:t>Fig.41 Model #5 | Confusion Matrix &amp; Classification Report of an Example Fold</w:t>
-      </w:r>
-      <w:bookmarkEnd w:id="82"/>
     </w:p>
     <w:p>
       <w:pPr>
@@ -7197,18 +7818,26 @@
         <w:pStyle w:val="BodyText"/>
       </w:pPr>
       <w:r>
-        <w:t>These high performance scores also correspond with the AUC values found in the ROC curve (Figure 42). The true and false positive rates almost perfectly follow the graphical boundaries as desired, suggesting that the MNB classifier performed extremely well and has learned the data.</w:t>
+        <w:t xml:space="preserve">These </w:t>
+      </w:r>
+      <w:proofErr w:type="gramStart"/>
+      <w:r>
+        <w:t>high performance</w:t>
+      </w:r>
+      <w:proofErr w:type="gramEnd"/>
+      <w:r>
+        <w:t xml:space="preserve"> scores also correspond with the AUC values found in the ROC curve (Figure 42). The true and false positive rates almost perfectly follow the graphical boundaries as desired, suggesting that the MNB classifier performed extremely well and has learned the data.</w:t>
       </w:r>
     </w:p>
     <w:p>
       <w:pPr>
         <w:pStyle w:val="Heading6"/>
       </w:pPr>
-      <w:bookmarkStart w:id="83" w:name="fig.42-model-5-roc-curve"/>
+      <w:bookmarkStart w:id="81" w:name="fig.42-model-5-roc-curve"/>
       <w:r>
         <w:t>Fig.42 Model #5 | ROC Curve</w:t>
       </w:r>
-      <w:bookmarkEnd w:id="83"/>
+      <w:bookmarkEnd w:id="81"/>
     </w:p>
     <w:p>
       <w:pPr>
@@ -7267,18 +7896,34 @@
       </w:pPr>
       <w:r>
         <w:lastRenderedPageBreak/>
-        <w:t>Figure 43 below shows the top most indicative words for both classes. The probabilities are fairly balanced between the two classes with “today” having the single highest value overall. “Thank” and “great” are the next two highest for the “didn’t run” class. “Need”, “peopl” (stemmed), and “trump”, again, are the three highest valued words for the “ran” class, meaning the more times these words were used, the more likely they were to launch a campaign.</w:t>
+        <w:t xml:space="preserve">Figure 43 below shows the </w:t>
+      </w:r>
+      <w:proofErr w:type="gramStart"/>
+      <w:r>
+        <w:t>top most</w:t>
+      </w:r>
+      <w:proofErr w:type="gramEnd"/>
+      <w:r>
+        <w:t xml:space="preserve"> indicative words for both classes. The probabilities are fairly balanced between the two classes with “today” having the single highest value overall. “Thank” and “great” are the next two highest for the “didn’t run” class. “Need”, “</w:t>
+      </w:r>
+      <w:proofErr w:type="spellStart"/>
+      <w:r>
+        <w:t>peopl</w:t>
+      </w:r>
+      <w:proofErr w:type="spellEnd"/>
+      <w:r>
+        <w:t>” (stemmed), and “trump”, again, are the three highest valued words for the “ran” class, meaning the more times these words were used, the more likely they were to launch a campaign.</w:t>
       </w:r>
     </w:p>
     <w:p>
       <w:pPr>
         <w:pStyle w:val="Heading6"/>
       </w:pPr>
-      <w:bookmarkStart w:id="84" w:name="fig.43-model-5-most-indicative-words"/>
+      <w:bookmarkStart w:id="82" w:name="fig.43-model-5-most-indicative-words"/>
       <w:r>
         <w:t>Fig.43 Model #5 | Most Indicative Words</w:t>
       </w:r>
-      <w:bookmarkEnd w:id="84"/>
+      <w:bookmarkEnd w:id="82"/>
     </w:p>
     <w:p>
       <w:pPr>
@@ -7335,28 +7980,28 @@
       <w:pPr>
         <w:pStyle w:val="Heading4"/>
       </w:pPr>
-      <w:bookmarkStart w:id="85" w:name="model-6-1"/>
-      <w:bookmarkStart w:id="86" w:name="_Toc42193495"/>
+      <w:bookmarkStart w:id="83" w:name="model-6-1"/>
+      <w:bookmarkStart w:id="84" w:name="_Toc42193495"/>
       <w:r>
         <w:t>Model 6</w:t>
       </w:r>
+      <w:bookmarkEnd w:id="83"/>
+      <w:bookmarkEnd w:id="84"/>
+    </w:p>
+    <w:p>
+      <w:pPr>
+        <w:pStyle w:val="FirstParagraph"/>
+      </w:pPr>
+      <w:r>
+        <w:t>The sixth and final model used SVM and saw a decrease in performance compared to Model 5 above. The 5-fold cross validation testing F1-score was 67%. Figure 44 below shows the corresponding confusion matrix and classification report for this model, demonstrating that the model generally does not perform as well as previous models.</w:t>
+      </w:r>
+    </w:p>
+    <w:p>
+      <w:bookmarkStart w:id="85" w:name="fig.44-model-6-confusion-matrix-classifi"/>
+      <w:r>
+        <w:t>Fig.44 Model #6 | Confusion Matrix &amp; Classification Report of an Example Fold</w:t>
+      </w:r>
       <w:bookmarkEnd w:id="85"/>
-      <w:bookmarkEnd w:id="86"/>
-    </w:p>
-    <w:p>
-      <w:pPr>
-        <w:pStyle w:val="FirstParagraph"/>
-      </w:pPr>
-      <w:r>
-        <w:t>The sixth and final model used SVM and saw a decrease in performance compared to Model 5 above. The 5-fold cross validation testing F1-score was 67%. Figure 44 below shows the corresponding confusion matrix and classification report for this model, demonstrating that the model generally does not perform as well as previous models.</w:t>
-      </w:r>
-    </w:p>
-    <w:p>
-      <w:bookmarkStart w:id="87" w:name="fig.44-model-6-confusion-matrix-classifi"/>
-      <w:r>
-        <w:t>Fig.44 Model #6 | Confusion Matrix &amp; Classification Report of an Example Fold</w:t>
-      </w:r>
-      <w:bookmarkEnd w:id="87"/>
     </w:p>
     <w:p>
       <w:pPr>
@@ -7414,15 +8059,23 @@
         <w:pStyle w:val="BodyText"/>
       </w:pPr>
       <w:r>
-        <w:t>There was also a slight dropoff from accuracy (91%) to AUC (87%) in this sixth model as well, although the performance is still high. Figure 45 shows the ROC curve for this model.</w:t>
-      </w:r>
-    </w:p>
-    <w:p>
-      <w:bookmarkStart w:id="88" w:name="fig.45-model-6-roc-curve"/>
+        <w:t xml:space="preserve">There was also a slight </w:t>
+      </w:r>
+      <w:proofErr w:type="spellStart"/>
+      <w:r>
+        <w:t>dropoff</w:t>
+      </w:r>
+      <w:proofErr w:type="spellEnd"/>
+      <w:r>
+        <w:t xml:space="preserve"> from accuracy (91%) to AUC (87%) in this sixth model as well, although the performance is still high. Figure 45 shows the ROC curve for this model.</w:t>
+      </w:r>
+    </w:p>
+    <w:p>
+      <w:bookmarkStart w:id="86" w:name="fig.45-model-6-roc-curve"/>
       <w:r>
         <w:t>Fig.45 Model #6 | ROC Curve</w:t>
       </w:r>
-      <w:bookmarkEnd w:id="88"/>
+      <w:bookmarkEnd w:id="86"/>
     </w:p>
     <w:p>
       <w:pPr>
@@ -7488,11 +8141,11 @@
       <w:pPr>
         <w:pStyle w:val="Heading6"/>
       </w:pPr>
-      <w:bookmarkStart w:id="89" w:name="fig.46-model-6-most-indicative-words"/>
+      <w:bookmarkStart w:id="87" w:name="fig.46-model-6-most-indicative-words"/>
       <w:r>
         <w:t>Fig.46 Model #6 | Most Indicative Words</w:t>
       </w:r>
-      <w:bookmarkEnd w:id="89"/>
+      <w:bookmarkEnd w:id="87"/>
     </w:p>
     <w:p>
       <w:pPr>
@@ -7577,11 +8230,11 @@
       <w:pPr>
         <w:pStyle w:val="Heading6"/>
       </w:pPr>
-      <w:bookmarkStart w:id="90" w:name="fig.47-summary-of-models-parameters"/>
+      <w:bookmarkStart w:id="88" w:name="fig.47-summary-of-models-parameters"/>
       <w:r>
         <w:t>Fig.47 Summary of Models &amp; Parameters</w:t>
       </w:r>
-      <w:bookmarkEnd w:id="90"/>
+      <w:bookmarkEnd w:id="88"/>
     </w:p>
     <w:p>
       <w:pPr>
@@ -7638,13 +8291,13 @@
       <w:pPr>
         <w:pStyle w:val="Heading1"/>
       </w:pPr>
-      <w:bookmarkStart w:id="91" w:name="conclusion"/>
-      <w:bookmarkStart w:id="92" w:name="_Toc42193496"/>
+      <w:bookmarkStart w:id="89" w:name="conclusion"/>
+      <w:bookmarkStart w:id="90" w:name="_Toc42193496"/>
       <w:r>
         <w:t>Conclusion</w:t>
       </w:r>
-      <w:bookmarkEnd w:id="91"/>
-      <w:bookmarkEnd w:id="92"/>
+      <w:bookmarkEnd w:id="89"/>
+      <w:bookmarkEnd w:id="90"/>
     </w:p>
     <w:p>
       <w:pPr>
@@ -7659,7 +8312,15 @@
         <w:pStyle w:val="BodyText"/>
       </w:pPr>
       <w:r>
-        <w:t>This candidential manner of tweeting includes frequent mention of “President” “Trump” and what the “people” might “need” in a future “President” and differs from the manner of their political peers, who mostly tweet about more agreeable topics such as “thanks”, “join” and “support”. This differentiation remains relatively consistent regardless of model, further strengthening the differentiative evidence. Although the lexicon of future candidates’ tweets will likely evolve between election cycles, the current President, incumbent or otherwise, would be a staple of differentiation, as presidential hopefuls would be more likely than anyone else to specifically celebrate or criticize the job performance of their predecessor rather than the party in general, in an attempt to draw either a comparison or a contrast, depending on the President’s national approval rating and relation to the candidate’s own party.</w:t>
+        <w:t xml:space="preserve">This </w:t>
+      </w:r>
+      <w:proofErr w:type="spellStart"/>
+      <w:r>
+        <w:t>candidential</w:t>
+      </w:r>
+      <w:proofErr w:type="spellEnd"/>
+      <w:r>
+        <w:t xml:space="preserve"> manner of tweeting includes frequent mention of “President” “Trump” and what the “people” might “need” in a future “President” and differs from the manner of their political peers, who mostly tweet about more agreeable topics such as “thanks”, “join” and “support”. This differentiation remains relatively consistent regardless of model, further strengthening the differentiative evidence. Although the lexicon of future candidates’ tweets will likely evolve between election cycles, the current President, incumbent or otherwise, would be a staple of differentiation, as presidential hopefuls would be more likely than anyone else to specifically celebrate or criticize the job performance of their predecessor rather than the party in general, in an attempt to draw either a comparison or a contrast, depending on the President’s national approval rating and relation to the candidate’s own party.</w:t>
       </w:r>
     </w:p>
     <w:p>
@@ -7685,8 +8346,8 @@
           <w:szCs w:val="32"/>
         </w:rPr>
       </w:pPr>
-      <w:bookmarkStart w:id="93" w:name="works-cited"/>
-      <w:bookmarkStart w:id="94" w:name="_Toc42193497"/>
+      <w:bookmarkStart w:id="91" w:name="works-cited"/>
+      <w:bookmarkStart w:id="92" w:name="_Toc42193497"/>
       <w:r>
         <w:br w:type="page"/>
       </w:r>
@@ -7699,8 +8360,8 @@
         <w:lastRenderedPageBreak/>
         <w:t>Works Cited</w:t>
       </w:r>
-      <w:bookmarkEnd w:id="93"/>
-      <w:bookmarkEnd w:id="94"/>
+      <w:bookmarkEnd w:id="91"/>
+      <w:bookmarkEnd w:id="92"/>
     </w:p>
     <w:p>
       <w:pPr>
@@ -7826,8 +8487,21 @@
         <w:pStyle w:val="Compact"/>
         <w:ind w:left="720" w:hanging="720"/>
       </w:pPr>
-      <w:r>
-        <w:t xml:space="preserve">Merica, D., Alesci, C., &amp; Tapper, J. (2019, 11 24). Michael Bloomberg is the latest 2020 Democratic hopeful. Retrieved 04 25, 2020, from CNN: </w:t>
+      <w:proofErr w:type="spellStart"/>
+      <w:r>
+        <w:t>Merica</w:t>
+      </w:r>
+      <w:proofErr w:type="spellEnd"/>
+      <w:r>
+        <w:t xml:space="preserve">, D., </w:t>
+      </w:r>
+      <w:proofErr w:type="spellStart"/>
+      <w:r>
+        <w:t>Alesci</w:t>
+      </w:r>
+      <w:proofErr w:type="spellEnd"/>
+      <w:r>
+        <w:t xml:space="preserve">, C., &amp; Tapper, J. (2019, 11 24). Michael Bloomberg is the latest 2020 Democratic hopeful. Retrieved 04 25, 2020, from CNN: </w:t>
       </w:r>
       <w:hyperlink r:id="rId62">
         <w:r>
@@ -7844,7 +8518,15 @@
         <w:ind w:left="720" w:hanging="720"/>
       </w:pPr>
       <w:r>
-        <w:t xml:space="preserve">Office of Art &amp; Archives. (n.d.). Party Realignment And The New Deal. Retrieved 06 02, 2020, from History, Art &amp; Archives: United States House of Representatives: </w:t>
+        <w:t xml:space="preserve">Office of Art &amp; Archives. (n.d.). Party Realignment </w:t>
+      </w:r>
+      <w:proofErr w:type="gramStart"/>
+      <w:r>
+        <w:t>And</w:t>
+      </w:r>
+      <w:proofErr w:type="gramEnd"/>
+      <w:r>
+        <w:t xml:space="preserve"> The New Deal. Retrieved 06 02, 2020, from History, Art &amp; Archives: United States House of Representatives: </w:t>
       </w:r>
       <w:hyperlink r:id="rId63">
         <w:r>
@@ -7878,7 +8560,23 @@
         <w:ind w:left="720" w:hanging="720"/>
       </w:pPr>
       <w:r>
-        <w:t xml:space="preserve">The Editors of Encyclopaedia Britannica. (2019, 07 17). Presidents of the United States. Retrieved 06 02, 2020, from Encyclopædia Britannica: </w:t>
+        <w:t xml:space="preserve">The Editors of </w:t>
+      </w:r>
+      <w:proofErr w:type="spellStart"/>
+      <w:r>
+        <w:t>Encyclopaedia</w:t>
+      </w:r>
+      <w:proofErr w:type="spellEnd"/>
+      <w:r>
+        <w:t xml:space="preserve"> Britannica. (2019, 07 17). Presidents of the United States. Retrieved 06 02, 2020, from </w:t>
+      </w:r>
+      <w:proofErr w:type="spellStart"/>
+      <w:r>
+        <w:t>Encyclopædia</w:t>
+      </w:r>
+      <w:proofErr w:type="spellEnd"/>
+      <w:r>
+        <w:t xml:space="preserve"> Britannica: </w:t>
       </w:r>
       <w:hyperlink r:id="rId65">
         <w:r>
@@ -8009,7 +8707,7 @@
 </file>
 
 <file path=word/endnotes.xml><?xml version="1.0" encoding="utf-8"?>
-<w:endnotes xmlns:wpc="http://schemas.microsoft.com/office/word/2010/wordprocessingCanvas" xmlns:mc="http://schemas.openxmlformats.org/markup-compatibility/2006" xmlns:o="urn:schemas-microsoft-com:office:office" xmlns:r="http://schemas.openxmlformats.org/officeDocument/2006/relationships" xmlns:m="http://schemas.openxmlformats.org/officeDocument/2006/math" xmlns:v="urn:schemas-microsoft-com:vml" xmlns:wp14="http://schemas.microsoft.com/office/word/2010/wordprocessingDrawing" xmlns:wp="http://schemas.openxmlformats.org/drawingml/2006/wordprocessingDrawing" xmlns:w10="urn:schemas-microsoft-com:office:word" xmlns:w="http://schemas.openxmlformats.org/wordprocessingml/2006/main" xmlns:w14="http://schemas.microsoft.com/office/word/2010/wordml" xmlns:w15="http://schemas.microsoft.com/office/word/2012/wordml" xmlns:wpg="http://schemas.microsoft.com/office/word/2010/wordprocessingGroup" xmlns:wpi="http://schemas.microsoft.com/office/word/2010/wordprocessingInk" xmlns:wne="http://schemas.microsoft.com/office/word/2006/wordml" xmlns:wps="http://schemas.microsoft.com/office/word/2010/wordprocessingShape" mc:Ignorable="w14 w15 wp14">
+<w:endnotes xmlns:wpc="http://schemas.microsoft.com/office/word/2010/wordprocessingCanvas" xmlns:cx="http://schemas.microsoft.com/office/drawing/2014/chartex" xmlns:cx1="http://schemas.microsoft.com/office/drawing/2015/9/8/chartex" xmlns:cx2="http://schemas.microsoft.com/office/drawing/2015/10/21/chartex" xmlns:cx3="http://schemas.microsoft.com/office/drawing/2016/5/9/chartex" xmlns:cx4="http://schemas.microsoft.com/office/drawing/2016/5/10/chartex" xmlns:cx5="http://schemas.microsoft.com/office/drawing/2016/5/11/chartex" xmlns:cx6="http://schemas.microsoft.com/office/drawing/2016/5/12/chartex" xmlns:cx7="http://schemas.microsoft.com/office/drawing/2016/5/13/chartex" xmlns:cx8="http://schemas.microsoft.com/office/drawing/2016/5/14/chartex" xmlns:mc="http://schemas.openxmlformats.org/markup-compatibility/2006" xmlns:aink="http://schemas.microsoft.com/office/drawing/2016/ink" xmlns:am3d="http://schemas.microsoft.com/office/drawing/2017/model3d" xmlns:o="urn:schemas-microsoft-com:office:office" xmlns:r="http://schemas.openxmlformats.org/officeDocument/2006/relationships" xmlns:m="http://schemas.openxmlformats.org/officeDocument/2006/math" xmlns:v="urn:schemas-microsoft-com:vml" xmlns:wp14="http://schemas.microsoft.com/office/word/2010/wordprocessingDrawing" xmlns:wp="http://schemas.openxmlformats.org/drawingml/2006/wordprocessingDrawing" xmlns:w10="urn:schemas-microsoft-com:office:word" xmlns:w="http://schemas.openxmlformats.org/wordprocessingml/2006/main" xmlns:w14="http://schemas.microsoft.com/office/word/2010/wordml" xmlns:w15="http://schemas.microsoft.com/office/word/2012/wordml" xmlns:w16cex="http://schemas.microsoft.com/office/word/2018/wordml/cex" xmlns:w16cid="http://schemas.microsoft.com/office/word/2016/wordml/cid" xmlns:w16="http://schemas.microsoft.com/office/word/2018/wordml" xmlns:w16se="http://schemas.microsoft.com/office/word/2015/wordml/symex" xmlns:wpg="http://schemas.microsoft.com/office/word/2010/wordprocessingGroup" xmlns:wpi="http://schemas.microsoft.com/office/word/2010/wordprocessingInk" xmlns:wne="http://schemas.microsoft.com/office/word/2006/wordml" xmlns:wps="http://schemas.microsoft.com/office/word/2010/wordprocessingShape" mc:Ignorable="w14 w15 w16se w16cid w16 w16cex wp14">
   <w:endnote w:type="separator" w:id="-1">
     <w:p>
       <w:pPr>
@@ -8034,7 +8732,7 @@
 </file>
 
 <file path=word/footer1.xml><?xml version="1.0" encoding="utf-8"?>
-<w:ftr xmlns:wpc="http://schemas.microsoft.com/office/word/2010/wordprocessingCanvas" xmlns:mc="http://schemas.openxmlformats.org/markup-compatibility/2006" xmlns:o="urn:schemas-microsoft-com:office:office" xmlns:r="http://schemas.openxmlformats.org/officeDocument/2006/relationships" xmlns:m="http://schemas.openxmlformats.org/officeDocument/2006/math" xmlns:v="urn:schemas-microsoft-com:vml" xmlns:wp14="http://schemas.microsoft.com/office/word/2010/wordprocessingDrawing" xmlns:wp="http://schemas.openxmlformats.org/drawingml/2006/wordprocessingDrawing" xmlns:w10="urn:schemas-microsoft-com:office:word" xmlns:w="http://schemas.openxmlformats.org/wordprocessingml/2006/main" xmlns:w14="http://schemas.microsoft.com/office/word/2010/wordml" xmlns:w15="http://schemas.microsoft.com/office/word/2012/wordml" xmlns:wpg="http://schemas.microsoft.com/office/word/2010/wordprocessingGroup" xmlns:wpi="http://schemas.microsoft.com/office/word/2010/wordprocessingInk" xmlns:wne="http://schemas.microsoft.com/office/word/2006/wordml" xmlns:wps="http://schemas.microsoft.com/office/word/2010/wordprocessingShape" mc:Ignorable="w14 w15 wp14">
+<w:ftr xmlns:wpc="http://schemas.microsoft.com/office/word/2010/wordprocessingCanvas" xmlns:cx="http://schemas.microsoft.com/office/drawing/2014/chartex" xmlns:cx1="http://schemas.microsoft.com/office/drawing/2015/9/8/chartex" xmlns:cx2="http://schemas.microsoft.com/office/drawing/2015/10/21/chartex" xmlns:cx3="http://schemas.microsoft.com/office/drawing/2016/5/9/chartex" xmlns:cx4="http://schemas.microsoft.com/office/drawing/2016/5/10/chartex" xmlns:cx5="http://schemas.microsoft.com/office/drawing/2016/5/11/chartex" xmlns:cx6="http://schemas.microsoft.com/office/drawing/2016/5/12/chartex" xmlns:cx7="http://schemas.microsoft.com/office/drawing/2016/5/13/chartex" xmlns:cx8="http://schemas.microsoft.com/office/drawing/2016/5/14/chartex" xmlns:mc="http://schemas.openxmlformats.org/markup-compatibility/2006" xmlns:aink="http://schemas.microsoft.com/office/drawing/2016/ink" xmlns:am3d="http://schemas.microsoft.com/office/drawing/2017/model3d" xmlns:o="urn:schemas-microsoft-com:office:office" xmlns:r="http://schemas.openxmlformats.org/officeDocument/2006/relationships" xmlns:m="http://schemas.openxmlformats.org/officeDocument/2006/math" xmlns:v="urn:schemas-microsoft-com:vml" xmlns:wp14="http://schemas.microsoft.com/office/word/2010/wordprocessingDrawing" xmlns:wp="http://schemas.openxmlformats.org/drawingml/2006/wordprocessingDrawing" xmlns:w10="urn:schemas-microsoft-com:office:word" xmlns:w="http://schemas.openxmlformats.org/wordprocessingml/2006/main" xmlns:w14="http://schemas.microsoft.com/office/word/2010/wordml" xmlns:w15="http://schemas.microsoft.com/office/word/2012/wordml" xmlns:w16cex="http://schemas.microsoft.com/office/word/2018/wordml/cex" xmlns:w16cid="http://schemas.microsoft.com/office/word/2016/wordml/cid" xmlns:w16="http://schemas.microsoft.com/office/word/2018/wordml" xmlns:w16se="http://schemas.microsoft.com/office/word/2015/wordml/symex" xmlns:wpg="http://schemas.microsoft.com/office/word/2010/wordprocessingGroup" xmlns:wpi="http://schemas.microsoft.com/office/word/2010/wordprocessingInk" xmlns:wne="http://schemas.microsoft.com/office/word/2006/wordml" xmlns:wps="http://schemas.microsoft.com/office/word/2010/wordprocessingShape" mc:Ignorable="w14 w15 w16se w16cid w16 w16cex wp14">
   <w:p>
     <w:pPr>
       <w:pStyle w:val="Footer"/>
@@ -8044,7 +8742,7 @@
 </file>
 
 <file path=word/footer2.xml><?xml version="1.0" encoding="utf-8"?>
-<w:ftr xmlns:wpc="http://schemas.microsoft.com/office/word/2010/wordprocessingCanvas" xmlns:mc="http://schemas.openxmlformats.org/markup-compatibility/2006" xmlns:o="urn:schemas-microsoft-com:office:office" xmlns:r="http://schemas.openxmlformats.org/officeDocument/2006/relationships" xmlns:m="http://schemas.openxmlformats.org/officeDocument/2006/math" xmlns:v="urn:schemas-microsoft-com:vml" xmlns:wp14="http://schemas.microsoft.com/office/word/2010/wordprocessingDrawing" xmlns:wp="http://schemas.openxmlformats.org/drawingml/2006/wordprocessingDrawing" xmlns:w10="urn:schemas-microsoft-com:office:word" xmlns:w="http://schemas.openxmlformats.org/wordprocessingml/2006/main" xmlns:w14="http://schemas.microsoft.com/office/word/2010/wordml" xmlns:w15="http://schemas.microsoft.com/office/word/2012/wordml" xmlns:wpg="http://schemas.microsoft.com/office/word/2010/wordprocessingGroup" xmlns:wpi="http://schemas.microsoft.com/office/word/2010/wordprocessingInk" xmlns:wne="http://schemas.microsoft.com/office/word/2006/wordml" xmlns:wps="http://schemas.microsoft.com/office/word/2010/wordprocessingShape" mc:Ignorable="w14 w15 wp14">
+<w:ftr xmlns:wpc="http://schemas.microsoft.com/office/word/2010/wordprocessingCanvas" xmlns:cx="http://schemas.microsoft.com/office/drawing/2014/chartex" xmlns:cx1="http://schemas.microsoft.com/office/drawing/2015/9/8/chartex" xmlns:cx2="http://schemas.microsoft.com/office/drawing/2015/10/21/chartex" xmlns:cx3="http://schemas.microsoft.com/office/drawing/2016/5/9/chartex" xmlns:cx4="http://schemas.microsoft.com/office/drawing/2016/5/10/chartex" xmlns:cx5="http://schemas.microsoft.com/office/drawing/2016/5/11/chartex" xmlns:cx6="http://schemas.microsoft.com/office/drawing/2016/5/12/chartex" xmlns:cx7="http://schemas.microsoft.com/office/drawing/2016/5/13/chartex" xmlns:cx8="http://schemas.microsoft.com/office/drawing/2016/5/14/chartex" xmlns:mc="http://schemas.openxmlformats.org/markup-compatibility/2006" xmlns:aink="http://schemas.microsoft.com/office/drawing/2016/ink" xmlns:am3d="http://schemas.microsoft.com/office/drawing/2017/model3d" xmlns:o="urn:schemas-microsoft-com:office:office" xmlns:r="http://schemas.openxmlformats.org/officeDocument/2006/relationships" xmlns:m="http://schemas.openxmlformats.org/officeDocument/2006/math" xmlns:v="urn:schemas-microsoft-com:vml" xmlns:wp14="http://schemas.microsoft.com/office/word/2010/wordprocessingDrawing" xmlns:wp="http://schemas.openxmlformats.org/drawingml/2006/wordprocessingDrawing" xmlns:w10="urn:schemas-microsoft-com:office:word" xmlns:w="http://schemas.openxmlformats.org/wordprocessingml/2006/main" xmlns:w14="http://schemas.microsoft.com/office/word/2010/wordml" xmlns:w15="http://schemas.microsoft.com/office/word/2012/wordml" xmlns:w16cex="http://schemas.microsoft.com/office/word/2018/wordml/cex" xmlns:w16cid="http://schemas.microsoft.com/office/word/2016/wordml/cid" xmlns:w16="http://schemas.microsoft.com/office/word/2018/wordml" xmlns:w16se="http://schemas.microsoft.com/office/word/2015/wordml/symex" xmlns:wpg="http://schemas.microsoft.com/office/word/2010/wordprocessingGroup" xmlns:wpi="http://schemas.microsoft.com/office/word/2010/wordprocessingInk" xmlns:wne="http://schemas.microsoft.com/office/word/2006/wordml" xmlns:wps="http://schemas.microsoft.com/office/word/2010/wordprocessingShape" mc:Ignorable="w14 w15 w16se w16cid w16 w16cex wp14">
   <w:p>
     <w:pPr>
       <w:pStyle w:val="Footer"/>
@@ -8054,7 +8752,7 @@
 </file>
 
 <file path=word/footer3.xml><?xml version="1.0" encoding="utf-8"?>
-<w:ftr xmlns:wpc="http://schemas.microsoft.com/office/word/2010/wordprocessingCanvas" xmlns:mc="http://schemas.openxmlformats.org/markup-compatibility/2006" xmlns:o="urn:schemas-microsoft-com:office:office" xmlns:r="http://schemas.openxmlformats.org/officeDocument/2006/relationships" xmlns:m="http://schemas.openxmlformats.org/officeDocument/2006/math" xmlns:v="urn:schemas-microsoft-com:vml" xmlns:wp14="http://schemas.microsoft.com/office/word/2010/wordprocessingDrawing" xmlns:wp="http://schemas.openxmlformats.org/drawingml/2006/wordprocessingDrawing" xmlns:w10="urn:schemas-microsoft-com:office:word" xmlns:w="http://schemas.openxmlformats.org/wordprocessingml/2006/main" xmlns:w14="http://schemas.microsoft.com/office/word/2010/wordml" xmlns:w15="http://schemas.microsoft.com/office/word/2012/wordml" xmlns:wpg="http://schemas.microsoft.com/office/word/2010/wordprocessingGroup" xmlns:wpi="http://schemas.microsoft.com/office/word/2010/wordprocessingInk" xmlns:wne="http://schemas.microsoft.com/office/word/2006/wordml" xmlns:wps="http://schemas.microsoft.com/office/word/2010/wordprocessingShape" mc:Ignorable="w14 w15 wp14">
+<w:ftr xmlns:wpc="http://schemas.microsoft.com/office/word/2010/wordprocessingCanvas" xmlns:cx="http://schemas.microsoft.com/office/drawing/2014/chartex" xmlns:cx1="http://schemas.microsoft.com/office/drawing/2015/9/8/chartex" xmlns:cx2="http://schemas.microsoft.com/office/drawing/2015/10/21/chartex" xmlns:cx3="http://schemas.microsoft.com/office/drawing/2016/5/9/chartex" xmlns:cx4="http://schemas.microsoft.com/office/drawing/2016/5/10/chartex" xmlns:cx5="http://schemas.microsoft.com/office/drawing/2016/5/11/chartex" xmlns:cx6="http://schemas.microsoft.com/office/drawing/2016/5/12/chartex" xmlns:cx7="http://schemas.microsoft.com/office/drawing/2016/5/13/chartex" xmlns:cx8="http://schemas.microsoft.com/office/drawing/2016/5/14/chartex" xmlns:mc="http://schemas.openxmlformats.org/markup-compatibility/2006" xmlns:aink="http://schemas.microsoft.com/office/drawing/2016/ink" xmlns:am3d="http://schemas.microsoft.com/office/drawing/2017/model3d" xmlns:o="urn:schemas-microsoft-com:office:office" xmlns:r="http://schemas.openxmlformats.org/officeDocument/2006/relationships" xmlns:m="http://schemas.openxmlformats.org/officeDocument/2006/math" xmlns:v="urn:schemas-microsoft-com:vml" xmlns:wp14="http://schemas.microsoft.com/office/word/2010/wordprocessingDrawing" xmlns:wp="http://schemas.openxmlformats.org/drawingml/2006/wordprocessingDrawing" xmlns:w10="urn:schemas-microsoft-com:office:word" xmlns:w="http://schemas.openxmlformats.org/wordprocessingml/2006/main" xmlns:w14="http://schemas.microsoft.com/office/word/2010/wordml" xmlns:w15="http://schemas.microsoft.com/office/word/2012/wordml" xmlns:w16cex="http://schemas.microsoft.com/office/word/2018/wordml/cex" xmlns:w16cid="http://schemas.microsoft.com/office/word/2016/wordml/cid" xmlns:w16="http://schemas.microsoft.com/office/word/2018/wordml" xmlns:w16se="http://schemas.microsoft.com/office/word/2015/wordml/symex" xmlns:wpg="http://schemas.microsoft.com/office/word/2010/wordprocessingGroup" xmlns:wpi="http://schemas.microsoft.com/office/word/2010/wordprocessingInk" xmlns:wne="http://schemas.microsoft.com/office/word/2006/wordml" xmlns:wps="http://schemas.microsoft.com/office/word/2010/wordprocessingShape" mc:Ignorable="w14 w15 w16se w16cid w16 w16cex wp14">
   <w:p>
     <w:pPr>
       <w:pStyle w:val="Footer"/>
@@ -8064,7 +8762,7 @@
 </file>
 
 <file path=word/footnotes.xml><?xml version="1.0" encoding="utf-8"?>
-<w:footnotes xmlns:wpc="http://schemas.microsoft.com/office/word/2010/wordprocessingCanvas" xmlns:mc="http://schemas.openxmlformats.org/markup-compatibility/2006" xmlns:o="urn:schemas-microsoft-com:office:office" xmlns:r="http://schemas.openxmlformats.org/officeDocument/2006/relationships" xmlns:m="http://schemas.openxmlformats.org/officeDocument/2006/math" xmlns:v="urn:schemas-microsoft-com:vml" xmlns:wp14="http://schemas.microsoft.com/office/word/2010/wordprocessingDrawing" xmlns:wp="http://schemas.openxmlformats.org/drawingml/2006/wordprocessingDrawing" xmlns:w10="urn:schemas-microsoft-com:office:word" xmlns:w="http://schemas.openxmlformats.org/wordprocessingml/2006/main" xmlns:w14="http://schemas.microsoft.com/office/word/2010/wordml" xmlns:w15="http://schemas.microsoft.com/office/word/2012/wordml" xmlns:wpg="http://schemas.microsoft.com/office/word/2010/wordprocessingGroup" xmlns:wpi="http://schemas.microsoft.com/office/word/2010/wordprocessingInk" xmlns:wne="http://schemas.microsoft.com/office/word/2006/wordml" xmlns:wps="http://schemas.microsoft.com/office/word/2010/wordprocessingShape" mc:Ignorable="w14 w15 wp14">
+<w:footnotes xmlns:wpc="http://schemas.microsoft.com/office/word/2010/wordprocessingCanvas" xmlns:cx="http://schemas.microsoft.com/office/drawing/2014/chartex" xmlns:cx1="http://schemas.microsoft.com/office/drawing/2015/9/8/chartex" xmlns:cx2="http://schemas.microsoft.com/office/drawing/2015/10/21/chartex" xmlns:cx3="http://schemas.microsoft.com/office/drawing/2016/5/9/chartex" xmlns:cx4="http://schemas.microsoft.com/office/drawing/2016/5/10/chartex" xmlns:cx5="http://schemas.microsoft.com/office/drawing/2016/5/11/chartex" xmlns:cx6="http://schemas.microsoft.com/office/drawing/2016/5/12/chartex" xmlns:cx7="http://schemas.microsoft.com/office/drawing/2016/5/13/chartex" xmlns:cx8="http://schemas.microsoft.com/office/drawing/2016/5/14/chartex" xmlns:mc="http://schemas.openxmlformats.org/markup-compatibility/2006" xmlns:aink="http://schemas.microsoft.com/office/drawing/2016/ink" xmlns:am3d="http://schemas.microsoft.com/office/drawing/2017/model3d" xmlns:o="urn:schemas-microsoft-com:office:office" xmlns:r="http://schemas.openxmlformats.org/officeDocument/2006/relationships" xmlns:m="http://schemas.openxmlformats.org/officeDocument/2006/math" xmlns:v="urn:schemas-microsoft-com:vml" xmlns:wp14="http://schemas.microsoft.com/office/word/2010/wordprocessingDrawing" xmlns:wp="http://schemas.openxmlformats.org/drawingml/2006/wordprocessingDrawing" xmlns:w10="urn:schemas-microsoft-com:office:word" xmlns:w="http://schemas.openxmlformats.org/wordprocessingml/2006/main" xmlns:w14="http://schemas.microsoft.com/office/word/2010/wordml" xmlns:w15="http://schemas.microsoft.com/office/word/2012/wordml" xmlns:w16cex="http://schemas.microsoft.com/office/word/2018/wordml/cex" xmlns:w16cid="http://schemas.microsoft.com/office/word/2016/wordml/cid" xmlns:w16="http://schemas.microsoft.com/office/word/2018/wordml" xmlns:w16se="http://schemas.microsoft.com/office/word/2015/wordml/symex" xmlns:wpg="http://schemas.microsoft.com/office/word/2010/wordprocessingGroup" xmlns:wpi="http://schemas.microsoft.com/office/word/2010/wordprocessingInk" xmlns:wne="http://schemas.microsoft.com/office/word/2006/wordml" xmlns:wps="http://schemas.microsoft.com/office/word/2010/wordprocessingShape" mc:Ignorable="w14 w15 w16se w16cid w16 w16cex wp14">
   <w:footnote w:type="separator" w:id="-1">
     <w:p>
       <w:r>
@@ -8083,7 +8781,7 @@
 </file>
 
 <file path=word/header1.xml><?xml version="1.0" encoding="utf-8"?>
-<w:hdr xmlns:wpc="http://schemas.microsoft.com/office/word/2010/wordprocessingCanvas" xmlns:mc="http://schemas.openxmlformats.org/markup-compatibility/2006" xmlns:o="urn:schemas-microsoft-com:office:office" xmlns:r="http://schemas.openxmlformats.org/officeDocument/2006/relationships" xmlns:m="http://schemas.openxmlformats.org/officeDocument/2006/math" xmlns:v="urn:schemas-microsoft-com:vml" xmlns:wp14="http://schemas.microsoft.com/office/word/2010/wordprocessingDrawing" xmlns:wp="http://schemas.openxmlformats.org/drawingml/2006/wordprocessingDrawing" xmlns:w10="urn:schemas-microsoft-com:office:word" xmlns:w="http://schemas.openxmlformats.org/wordprocessingml/2006/main" xmlns:w14="http://schemas.microsoft.com/office/word/2010/wordml" xmlns:w15="http://schemas.microsoft.com/office/word/2012/wordml" xmlns:wpg="http://schemas.microsoft.com/office/word/2010/wordprocessingGroup" xmlns:wpi="http://schemas.microsoft.com/office/word/2010/wordprocessingInk" xmlns:wne="http://schemas.microsoft.com/office/word/2006/wordml" xmlns:wps="http://schemas.microsoft.com/office/word/2010/wordprocessingShape" mc:Ignorable="w14 w15 wp14">
+<w:hdr xmlns:wpc="http://schemas.microsoft.com/office/word/2010/wordprocessingCanvas" xmlns:cx="http://schemas.microsoft.com/office/drawing/2014/chartex" xmlns:cx1="http://schemas.microsoft.com/office/drawing/2015/9/8/chartex" xmlns:cx2="http://schemas.microsoft.com/office/drawing/2015/10/21/chartex" xmlns:cx3="http://schemas.microsoft.com/office/drawing/2016/5/9/chartex" xmlns:cx4="http://schemas.microsoft.com/office/drawing/2016/5/10/chartex" xmlns:cx5="http://schemas.microsoft.com/office/drawing/2016/5/11/chartex" xmlns:cx6="http://schemas.microsoft.com/office/drawing/2016/5/12/chartex" xmlns:cx7="http://schemas.microsoft.com/office/drawing/2016/5/13/chartex" xmlns:cx8="http://schemas.microsoft.com/office/drawing/2016/5/14/chartex" xmlns:mc="http://schemas.openxmlformats.org/markup-compatibility/2006" xmlns:aink="http://schemas.microsoft.com/office/drawing/2016/ink" xmlns:am3d="http://schemas.microsoft.com/office/drawing/2017/model3d" xmlns:o="urn:schemas-microsoft-com:office:office" xmlns:r="http://schemas.openxmlformats.org/officeDocument/2006/relationships" xmlns:m="http://schemas.openxmlformats.org/officeDocument/2006/math" xmlns:v="urn:schemas-microsoft-com:vml" xmlns:wp14="http://schemas.microsoft.com/office/word/2010/wordprocessingDrawing" xmlns:wp="http://schemas.openxmlformats.org/drawingml/2006/wordprocessingDrawing" xmlns:w10="urn:schemas-microsoft-com:office:word" xmlns:w="http://schemas.openxmlformats.org/wordprocessingml/2006/main" xmlns:w14="http://schemas.microsoft.com/office/word/2010/wordml" xmlns:w15="http://schemas.microsoft.com/office/word/2012/wordml" xmlns:w16cex="http://schemas.microsoft.com/office/word/2018/wordml/cex" xmlns:w16cid="http://schemas.microsoft.com/office/word/2016/wordml/cid" xmlns:w16="http://schemas.microsoft.com/office/word/2018/wordml" xmlns:w16se="http://schemas.microsoft.com/office/word/2015/wordml/symex" xmlns:wpg="http://schemas.microsoft.com/office/word/2010/wordprocessingGroup" xmlns:wpi="http://schemas.microsoft.com/office/word/2010/wordprocessingInk" xmlns:wne="http://schemas.microsoft.com/office/word/2006/wordml" xmlns:wps="http://schemas.microsoft.com/office/word/2010/wordprocessingShape" mc:Ignorable="w14 w15 w16se w16cid w16 w16cex wp14">
   <w:p>
     <w:pPr>
       <w:pStyle w:val="Header"/>
@@ -8093,7 +8791,7 @@
 </file>
 
 <file path=word/header2.xml><?xml version="1.0" encoding="utf-8"?>
-<w:hdr xmlns:wpc="http://schemas.microsoft.com/office/word/2010/wordprocessingCanvas" xmlns:mc="http://schemas.openxmlformats.org/markup-compatibility/2006" xmlns:o="urn:schemas-microsoft-com:office:office" xmlns:r="http://schemas.openxmlformats.org/officeDocument/2006/relationships" xmlns:m="http://schemas.openxmlformats.org/officeDocument/2006/math" xmlns:v="urn:schemas-microsoft-com:vml" xmlns:wp14="http://schemas.microsoft.com/office/word/2010/wordprocessingDrawing" xmlns:wp="http://schemas.openxmlformats.org/drawingml/2006/wordprocessingDrawing" xmlns:w10="urn:schemas-microsoft-com:office:word" xmlns:w="http://schemas.openxmlformats.org/wordprocessingml/2006/main" xmlns:w14="http://schemas.microsoft.com/office/word/2010/wordml" xmlns:w15="http://schemas.microsoft.com/office/word/2012/wordml" xmlns:wpg="http://schemas.microsoft.com/office/word/2010/wordprocessingGroup" xmlns:wpi="http://schemas.microsoft.com/office/word/2010/wordprocessingInk" xmlns:wne="http://schemas.microsoft.com/office/word/2006/wordml" xmlns:wps="http://schemas.microsoft.com/office/word/2010/wordprocessingShape" mc:Ignorable="w14 w15 wp14">
+<w:hdr xmlns:wpc="http://schemas.microsoft.com/office/word/2010/wordprocessingCanvas" xmlns:cx="http://schemas.microsoft.com/office/drawing/2014/chartex" xmlns:cx1="http://schemas.microsoft.com/office/drawing/2015/9/8/chartex" xmlns:cx2="http://schemas.microsoft.com/office/drawing/2015/10/21/chartex" xmlns:cx3="http://schemas.microsoft.com/office/drawing/2016/5/9/chartex" xmlns:cx4="http://schemas.microsoft.com/office/drawing/2016/5/10/chartex" xmlns:cx5="http://schemas.microsoft.com/office/drawing/2016/5/11/chartex" xmlns:cx6="http://schemas.microsoft.com/office/drawing/2016/5/12/chartex" xmlns:cx7="http://schemas.microsoft.com/office/drawing/2016/5/13/chartex" xmlns:cx8="http://schemas.microsoft.com/office/drawing/2016/5/14/chartex" xmlns:mc="http://schemas.openxmlformats.org/markup-compatibility/2006" xmlns:aink="http://schemas.microsoft.com/office/drawing/2016/ink" xmlns:am3d="http://schemas.microsoft.com/office/drawing/2017/model3d" xmlns:o="urn:schemas-microsoft-com:office:office" xmlns:r="http://schemas.openxmlformats.org/officeDocument/2006/relationships" xmlns:m="http://schemas.openxmlformats.org/officeDocument/2006/math" xmlns:v="urn:schemas-microsoft-com:vml" xmlns:wp14="http://schemas.microsoft.com/office/word/2010/wordprocessingDrawing" xmlns:wp="http://schemas.openxmlformats.org/drawingml/2006/wordprocessingDrawing" xmlns:w10="urn:schemas-microsoft-com:office:word" xmlns:w="http://schemas.openxmlformats.org/wordprocessingml/2006/main" xmlns:w14="http://schemas.microsoft.com/office/word/2010/wordml" xmlns:w15="http://schemas.microsoft.com/office/word/2012/wordml" xmlns:w16cex="http://schemas.microsoft.com/office/word/2018/wordml/cex" xmlns:w16cid="http://schemas.microsoft.com/office/word/2016/wordml/cid" xmlns:w16="http://schemas.microsoft.com/office/word/2018/wordml" xmlns:w16se="http://schemas.microsoft.com/office/word/2015/wordml/symex" xmlns:wpg="http://schemas.microsoft.com/office/word/2010/wordprocessingGroup" xmlns:wpi="http://schemas.microsoft.com/office/word/2010/wordprocessingInk" xmlns:wne="http://schemas.microsoft.com/office/word/2006/wordml" xmlns:wps="http://schemas.microsoft.com/office/word/2010/wordprocessingShape" mc:Ignorable="w14 w15 w16se w16cid w16 w16cex wp14">
   <w:p>
     <w:pPr>
       <w:pStyle w:val="Header"/>
@@ -8103,7 +8801,7 @@
 </file>
 
 <file path=word/header3.xml><?xml version="1.0" encoding="utf-8"?>
-<w:hdr xmlns:wpc="http://schemas.microsoft.com/office/word/2010/wordprocessingCanvas" xmlns:mc="http://schemas.openxmlformats.org/markup-compatibility/2006" xmlns:o="urn:schemas-microsoft-com:office:office" xmlns:r="http://schemas.openxmlformats.org/officeDocument/2006/relationships" xmlns:m="http://schemas.openxmlformats.org/officeDocument/2006/math" xmlns:v="urn:schemas-microsoft-com:vml" xmlns:wp14="http://schemas.microsoft.com/office/word/2010/wordprocessingDrawing" xmlns:wp="http://schemas.openxmlformats.org/drawingml/2006/wordprocessingDrawing" xmlns:w10="urn:schemas-microsoft-com:office:word" xmlns:w="http://schemas.openxmlformats.org/wordprocessingml/2006/main" xmlns:w14="http://schemas.microsoft.com/office/word/2010/wordml" xmlns:w15="http://schemas.microsoft.com/office/word/2012/wordml" xmlns:wpg="http://schemas.microsoft.com/office/word/2010/wordprocessingGroup" xmlns:wpi="http://schemas.microsoft.com/office/word/2010/wordprocessingInk" xmlns:wne="http://schemas.microsoft.com/office/word/2006/wordml" xmlns:wps="http://schemas.microsoft.com/office/word/2010/wordprocessingShape" mc:Ignorable="w14 w15 wp14">
+<w:hdr xmlns:wpc="http://schemas.microsoft.com/office/word/2010/wordprocessingCanvas" xmlns:cx="http://schemas.microsoft.com/office/drawing/2014/chartex" xmlns:cx1="http://schemas.microsoft.com/office/drawing/2015/9/8/chartex" xmlns:cx2="http://schemas.microsoft.com/office/drawing/2015/10/21/chartex" xmlns:cx3="http://schemas.microsoft.com/office/drawing/2016/5/9/chartex" xmlns:cx4="http://schemas.microsoft.com/office/drawing/2016/5/10/chartex" xmlns:cx5="http://schemas.microsoft.com/office/drawing/2016/5/11/chartex" xmlns:cx6="http://schemas.microsoft.com/office/drawing/2016/5/12/chartex" xmlns:cx7="http://schemas.microsoft.com/office/drawing/2016/5/13/chartex" xmlns:cx8="http://schemas.microsoft.com/office/drawing/2016/5/14/chartex" xmlns:mc="http://schemas.openxmlformats.org/markup-compatibility/2006" xmlns:aink="http://schemas.microsoft.com/office/drawing/2016/ink" xmlns:am3d="http://schemas.microsoft.com/office/drawing/2017/model3d" xmlns:o="urn:schemas-microsoft-com:office:office" xmlns:r="http://schemas.openxmlformats.org/officeDocument/2006/relationships" xmlns:m="http://schemas.openxmlformats.org/officeDocument/2006/math" xmlns:v="urn:schemas-microsoft-com:vml" xmlns:wp14="http://schemas.microsoft.com/office/word/2010/wordprocessingDrawing" xmlns:wp="http://schemas.openxmlformats.org/drawingml/2006/wordprocessingDrawing" xmlns:w10="urn:schemas-microsoft-com:office:word" xmlns:w="http://schemas.openxmlformats.org/wordprocessingml/2006/main" xmlns:w14="http://schemas.microsoft.com/office/word/2010/wordml" xmlns:w15="http://schemas.microsoft.com/office/word/2012/wordml" xmlns:w16cex="http://schemas.microsoft.com/office/word/2018/wordml/cex" xmlns:w16cid="http://schemas.microsoft.com/office/word/2016/wordml/cid" xmlns:w16="http://schemas.microsoft.com/office/word/2018/wordml" xmlns:w16se="http://schemas.microsoft.com/office/word/2015/wordml/symex" xmlns:wpg="http://schemas.microsoft.com/office/word/2010/wordprocessingGroup" xmlns:wpi="http://schemas.microsoft.com/office/word/2010/wordprocessingInk" xmlns:wne="http://schemas.microsoft.com/office/word/2006/wordml" xmlns:wps="http://schemas.microsoft.com/office/word/2010/wordprocessingShape" mc:Ignorable="w14 w15 w16se w16cid w16 w16cex wp14">
   <w:p>
     <w:pPr>
       <w:pStyle w:val="Header"/>
@@ -8113,7 +8811,7 @@
 </file>
 
 <file path=word/numbering.xml><?xml version="1.0" encoding="utf-8"?>
-<w:numbering xmlns:wpc="http://schemas.microsoft.com/office/word/2010/wordprocessingCanvas" xmlns:mc="http://schemas.openxmlformats.org/markup-compatibility/2006" xmlns:o="urn:schemas-microsoft-com:office:office" xmlns:r="http://schemas.openxmlformats.org/officeDocument/2006/relationships" xmlns:m="http://schemas.openxmlformats.org/officeDocument/2006/math" xmlns:v="urn:schemas-microsoft-com:vml" xmlns:wp14="http://schemas.microsoft.com/office/word/2010/wordprocessingDrawing" xmlns:wp="http://schemas.openxmlformats.org/drawingml/2006/wordprocessingDrawing" xmlns:w10="urn:schemas-microsoft-com:office:word" xmlns:w="http://schemas.openxmlformats.org/wordprocessingml/2006/main" xmlns:w14="http://schemas.microsoft.com/office/word/2010/wordml" xmlns:w15="http://schemas.microsoft.com/office/word/2012/wordml" xmlns:wpg="http://schemas.microsoft.com/office/word/2010/wordprocessingGroup" xmlns:wpi="http://schemas.microsoft.com/office/word/2010/wordprocessingInk" xmlns:wne="http://schemas.microsoft.com/office/word/2006/wordml" xmlns:wps="http://schemas.microsoft.com/office/word/2010/wordprocessingShape" mc:Ignorable="w14 w15 wp14">
+<w:numbering xmlns:wpc="http://schemas.microsoft.com/office/word/2010/wordprocessingCanvas" xmlns:cx="http://schemas.microsoft.com/office/drawing/2014/chartex" xmlns:cx1="http://schemas.microsoft.com/office/drawing/2015/9/8/chartex" xmlns:cx2="http://schemas.microsoft.com/office/drawing/2015/10/21/chartex" xmlns:cx3="http://schemas.microsoft.com/office/drawing/2016/5/9/chartex" xmlns:cx4="http://schemas.microsoft.com/office/drawing/2016/5/10/chartex" xmlns:cx5="http://schemas.microsoft.com/office/drawing/2016/5/11/chartex" xmlns:cx6="http://schemas.microsoft.com/office/drawing/2016/5/12/chartex" xmlns:cx7="http://schemas.microsoft.com/office/drawing/2016/5/13/chartex" xmlns:cx8="http://schemas.microsoft.com/office/drawing/2016/5/14/chartex" xmlns:mc="http://schemas.openxmlformats.org/markup-compatibility/2006" xmlns:aink="http://schemas.microsoft.com/office/drawing/2016/ink" xmlns:am3d="http://schemas.microsoft.com/office/drawing/2017/model3d" xmlns:o="urn:schemas-microsoft-com:office:office" xmlns:r="http://schemas.openxmlformats.org/officeDocument/2006/relationships" xmlns:m="http://schemas.openxmlformats.org/officeDocument/2006/math" xmlns:v="urn:schemas-microsoft-com:vml" xmlns:wp14="http://schemas.microsoft.com/office/word/2010/wordprocessingDrawing" xmlns:wp="http://schemas.openxmlformats.org/drawingml/2006/wordprocessingDrawing" xmlns:w10="urn:schemas-microsoft-com:office:word" xmlns:w="http://schemas.openxmlformats.org/wordprocessingml/2006/main" xmlns:w14="http://schemas.microsoft.com/office/word/2010/wordml" xmlns:w15="http://schemas.microsoft.com/office/word/2012/wordml" xmlns:w16cex="http://schemas.microsoft.com/office/word/2018/wordml/cex" xmlns:w16cid="http://schemas.microsoft.com/office/word/2016/wordml/cid" xmlns:w16="http://schemas.microsoft.com/office/word/2018/wordml" xmlns:w16se="http://schemas.microsoft.com/office/word/2015/wordml/symex" xmlns:wpg="http://schemas.microsoft.com/office/word/2010/wordprocessingGroup" xmlns:wpi="http://schemas.microsoft.com/office/word/2010/wordprocessingInk" xmlns:wne="http://schemas.microsoft.com/office/word/2006/wordml" xmlns:wps="http://schemas.microsoft.com/office/word/2010/wordprocessingShape" mc:Ignorable="w14 w15 w16se w16cid w16 w16cex wp14">
   <w:abstractNum w:abstractNumId="0" w15:restartNumberingAfterBreak="0">
     <w:nsid w:val="98ACA5E1"/>
     <w:multiLevelType w:val="multilevel"/>
@@ -8540,7 +9238,7 @@
 </file>
 
 <file path=word/styles.xml><?xml version="1.0" encoding="utf-8"?>
-<w:styles xmlns:mc="http://schemas.openxmlformats.org/markup-compatibility/2006" xmlns:r="http://schemas.openxmlformats.org/officeDocument/2006/relationships" xmlns:w="http://schemas.openxmlformats.org/wordprocessingml/2006/main" xmlns:w14="http://schemas.microsoft.com/office/word/2010/wordml" xmlns:w15="http://schemas.microsoft.com/office/word/2012/wordml" mc:Ignorable="w14 w15">
+<w:styles xmlns:mc="http://schemas.openxmlformats.org/markup-compatibility/2006" xmlns:r="http://schemas.openxmlformats.org/officeDocument/2006/relationships" xmlns:w="http://schemas.openxmlformats.org/wordprocessingml/2006/main" xmlns:w14="http://schemas.microsoft.com/office/word/2010/wordml" xmlns:w15="http://schemas.microsoft.com/office/word/2012/wordml" xmlns:w16cex="http://schemas.microsoft.com/office/word/2018/wordml/cex" xmlns:w16cid="http://schemas.microsoft.com/office/word/2016/wordml/cid" xmlns:w16="http://schemas.microsoft.com/office/word/2018/wordml" xmlns:w16se="http://schemas.microsoft.com/office/word/2015/wordml/symex" mc:Ignorable="w14 w15 w16se w16cid w16 w16cex">
   <w:docDefaults>
     <w:rPrDefault>
       <w:rPr>
@@ -8556,7 +9254,7 @@
       </w:pPr>
     </w:pPrDefault>
   </w:docDefaults>
-  <w:latentStyles w:defLockedState="0" w:defUIPriority="0" w:defSemiHidden="0" w:defUnhideWhenUsed="0" w:defQFormat="0" w:count="371">
+  <w:latentStyles w:defLockedState="0" w:defUIPriority="0" w:defSemiHidden="0" w:defUnhideWhenUsed="0" w:defQFormat="0" w:count="376">
     <w:lsdException w:name="index 1" w:semiHidden="1" w:unhideWhenUsed="1"/>
     <w:lsdException w:name="index 7" w:semiHidden="1" w:unhideWhenUsed="1"/>
     <w:lsdException w:name="index 8" w:semiHidden="1" w:unhideWhenUsed="1"/>
@@ -8638,7 +9336,6 @@
     <w:lsdException w:name="HTML Sample" w:semiHidden="1" w:unhideWhenUsed="1"/>
     <w:lsdException w:name="HTML Typewriter" w:semiHidden="1" w:unhideWhenUsed="1"/>
     <w:lsdException w:name="HTML Variable" w:semiHidden="1" w:unhideWhenUsed="1"/>
-    <w:lsdException w:name="Normal Table" w:semiHidden="1" w:unhideWhenUsed="1"/>
     <w:lsdException w:name="annotation subject" w:semiHidden="1" w:unhideWhenUsed="1"/>
     <w:lsdException w:name="No List" w:semiHidden="1" w:unhideWhenUsed="1"/>
     <w:lsdException w:name="Outline List 1" w:semiHidden="1" w:unhideWhenUsed="1"/>
@@ -8681,11 +9378,8 @@
     <w:lsdException w:name="Table Contemporary" w:semiHidden="1" w:unhideWhenUsed="1"/>
     <w:lsdException w:name="Table Elegant" w:semiHidden="1" w:unhideWhenUsed="1"/>
     <w:lsdException w:name="Table Professional" w:semiHidden="1" w:unhideWhenUsed="1"/>
-    <w:lsdException w:name="Table Subtle 1" w:semiHidden="1" w:unhideWhenUsed="1"/>
     <w:lsdException w:name="Table Subtle 2" w:semiHidden="1" w:unhideWhenUsed="1"/>
     <w:lsdException w:name="Table Web 1" w:semiHidden="1" w:unhideWhenUsed="1"/>
-    <w:lsdException w:name="Table Web 2" w:semiHidden="1" w:unhideWhenUsed="1"/>
-    <w:lsdException w:name="Table Web 3" w:semiHidden="1" w:unhideWhenUsed="1"/>
     <w:lsdException w:name="Balloon Text" w:semiHidden="1" w:unhideWhenUsed="1"/>
     <w:lsdException w:name="Table Theme" w:semiHidden="1" w:unhideWhenUsed="1"/>
     <w:lsdException w:name="Placeholder Text" w:semiHidden="1"/>
@@ -8705,10 +9399,6 @@
     <w:lsdException w:name="Colorful List"/>
     <w:lsdException w:name="Colorful Grid"/>
     <w:lsdException w:name="Light Shading Accent 1"/>
-    <w:lsdException w:name="Light List Accent 1"/>
-    <w:lsdException w:name="Light Grid Accent 1"/>
-    <w:lsdException w:name="Medium Shading 1 Accent 1"/>
-    <w:lsdException w:name="Medium Shading 2 Accent 1"/>
     <w:lsdException w:name="Medium List 1 Accent 1"/>
     <w:lsdException w:name="Revision" w:semiHidden="1"/>
     <w:lsdException w:name="Medium List 2 Accent 1"/>
@@ -8784,11 +9474,6 @@
     <w:lsdException w:name="Medium List 2 Accent 6"/>
     <w:lsdException w:name="Medium Grid 1 Accent 6"/>
     <w:lsdException w:name="Medium Grid 2 Accent 6"/>
-    <w:lsdException w:name="Medium Grid 3 Accent 6"/>
-    <w:lsdException w:name="Dark List Accent 6"/>
-    <w:lsdException w:name="Colorful Shading Accent 6"/>
-    <w:lsdException w:name="Colorful List Accent 6"/>
-    <w:lsdException w:name="Colorful Grid Accent 6"/>
     <w:lsdException w:name="Bibliography" w:semiHidden="1" w:unhideWhenUsed="1"/>
     <w:lsdException w:name="TOC Heading" w:semiHidden="1" w:unhideWhenUsed="1"/>
     <w:lsdException w:name="Grid Table 4" w:uiPriority="49"/>
@@ -8886,6 +9571,11 @@
     <w:lsdException w:name="List Table 5 Dark Accent 6" w:uiPriority="50"/>
     <w:lsdException w:name="List Table 6 Colorful Accent 6" w:uiPriority="51"/>
     <w:lsdException w:name="List Table 7 Colorful Accent 6" w:uiPriority="52"/>
+    <w:lsdException w:name="Mention" w:semiHidden="1" w:uiPriority="99" w:unhideWhenUsed="1"/>
+    <w:lsdException w:name="Smart Hyperlink" w:semiHidden="1" w:uiPriority="99" w:unhideWhenUsed="1"/>
+    <w:lsdException w:name="Hashtag" w:semiHidden="1" w:uiPriority="99" w:unhideWhenUsed="1"/>
+    <w:lsdException w:name="Unresolved Mention" w:semiHidden="1" w:uiPriority="99" w:unhideWhenUsed="1"/>
+    <w:lsdException w:name="Smart Link" w:semiHidden="1" w:uiPriority="99" w:unhideWhenUsed="1"/>
   </w:latentStyles>
   <w:style w:type="paragraph" w:default="1" w:styleId="Normal">
     <w:name w:val="Normal"/>

</xml_diff>